<commit_message>
Documento de Guía de Estilos 01
</commit_message>
<xml_diff>
--- a/Desarrollo/GoShop/Documentos/GS-GE-01.docx
+++ b/Desarrollo/GoShop/Documentos/GS-GE-01.docx
@@ -54,12 +54,12 @@
             <wp:extent cx="3998941" cy="1894883"/>
             <wp:effectExtent b="0" l="0" r="0" t="0"/>
             <wp:wrapTopAndBottom distB="114300" distT="114300"/>
-            <wp:docPr id="6" name="image1.png"/>
+            <wp:docPr id="6" name="image4.png"/>
             <a:graphic>
               <a:graphicData uri="http://schemas.openxmlformats.org/drawingml/2006/picture">
                 <pic:pic>
                   <pic:nvPicPr>
-                    <pic:cNvPr id="0" name="image1.png"/>
+                    <pic:cNvPr id="0" name="image4.png"/>
                     <pic:cNvPicPr preferRelativeResize="0"/>
                   </pic:nvPicPr>
                   <pic:blipFill>
@@ -111,12 +111,33 @@
     </w:p>
     <w:p>
       <w:pPr>
-        <w:spacing w:after="160" w:lineRule="auto"/>
         <w:jc w:val="center"/>
         <w:rPr>
           <w:rFonts w:ascii="Times New Roman" w:cs="Times New Roman" w:eastAsia="Times New Roman" w:hAnsi="Times New Roman"/>
-          <w:sz w:val="24"/>
-          <w:szCs w:val="24"/>
+          <w:b w:val="1"/>
+          <w:sz w:val="60"/>
+          <w:szCs w:val="60"/>
+        </w:rPr>
+      </w:pPr>
+      <w:r>
+        <w:rPr>
+          <w:rFonts w:ascii="Times New Roman" w:cs="Times New Roman" w:eastAsia="Times New Roman" w:hAnsi="Times New Roman"/>
+          <w:b w:val="1"/>
+          <w:sz w:val="60"/>
+          <w:szCs w:val="60"/>
+          <w:rtl w:val="0"/>
+        </w:rPr>
+        <w:t xml:space="preserve">Versión 1.1</w:t>
+      </w:r>
+    </w:p>
+    <w:p>
+      <w:pPr>
+        <w:jc w:val="center"/>
+        <w:rPr>
+          <w:rFonts w:ascii="Times New Roman" w:cs="Times New Roman" w:eastAsia="Times New Roman" w:hAnsi="Times New Roman"/>
+          <w:b w:val="1"/>
+          <w:sz w:val="60"/>
+          <w:szCs w:val="60"/>
         </w:rPr>
       </w:pPr>
       <w:r>
@@ -264,37 +285,6 @@
     <w:p>
       <w:pPr>
         <w:spacing w:line="360" w:lineRule="auto"/>
-        <w:jc w:val="center"/>
-        <w:rPr>
-          <w:rFonts w:ascii="Times New Roman" w:cs="Times New Roman" w:eastAsia="Times New Roman" w:hAnsi="Times New Roman"/>
-          <w:sz w:val="24"/>
-          <w:szCs w:val="24"/>
-        </w:rPr>
-      </w:pPr>
-      <w:r>
-        <w:rPr>
-          <w:rtl w:val="0"/>
-        </w:rPr>
-      </w:r>
-    </w:p>
-    <w:p>
-      <w:pPr>
-        <w:spacing w:line="360" w:lineRule="auto"/>
-        <w:rPr>
-          <w:rFonts w:ascii="Times New Roman" w:cs="Times New Roman" w:eastAsia="Times New Roman" w:hAnsi="Times New Roman"/>
-          <w:sz w:val="24"/>
-          <w:szCs w:val="24"/>
-        </w:rPr>
-      </w:pPr>
-      <w:r>
-        <w:rPr>
-          <w:rtl w:val="0"/>
-        </w:rPr>
-      </w:r>
-    </w:p>
-    <w:p>
-      <w:pPr>
-        <w:spacing w:line="360" w:lineRule="auto"/>
         <w:rPr>
           <w:rFonts w:ascii="Times New Roman" w:cs="Times New Roman" w:eastAsia="Times New Roman" w:hAnsi="Times New Roman"/>
           <w:sz w:val="24"/>
@@ -342,6 +332,1184 @@
           <w:rtl w:val="0"/>
         </w:rPr>
         <w:t xml:space="preserve">LIMA – PERÚ (2023)</w:t>
+      </w:r>
+    </w:p>
+    <w:p>
+      <w:pPr>
+        <w:jc w:val="center"/>
+        <w:rPr>
+          <w:rFonts w:ascii="Times New Roman" w:cs="Times New Roman" w:eastAsia="Times New Roman" w:hAnsi="Times New Roman"/>
+          <w:b w:val="1"/>
+          <w:sz w:val="30"/>
+          <w:szCs w:val="30"/>
+        </w:rPr>
+      </w:pPr>
+      <w:r>
+        <w:rPr>
+          <w:rFonts w:ascii="Times New Roman" w:cs="Times New Roman" w:eastAsia="Times New Roman" w:hAnsi="Times New Roman"/>
+          <w:b w:val="1"/>
+          <w:sz w:val="30"/>
+          <w:szCs w:val="30"/>
+          <w:rtl w:val="0"/>
+        </w:rPr>
+        <w:t xml:space="preserve">Historial de revisiones</w:t>
+      </w:r>
+    </w:p>
+    <w:p>
+      <w:pPr>
+        <w:jc w:val="center"/>
+        <w:rPr>
+          <w:rFonts w:ascii="Times New Roman" w:cs="Times New Roman" w:eastAsia="Times New Roman" w:hAnsi="Times New Roman"/>
+          <w:sz w:val="30"/>
+          <w:szCs w:val="30"/>
+        </w:rPr>
+      </w:pPr>
+      <w:r>
+        <w:rPr>
+          <w:rtl w:val="0"/>
+        </w:rPr>
+      </w:r>
+    </w:p>
+    <w:p>
+      <w:pPr>
+        <w:jc w:val="center"/>
+        <w:rPr>
+          <w:rFonts w:ascii="Times New Roman" w:cs="Times New Roman" w:eastAsia="Times New Roman" w:hAnsi="Times New Roman"/>
+          <w:sz w:val="30"/>
+          <w:szCs w:val="30"/>
+        </w:rPr>
+      </w:pPr>
+      <w:r>
+        <w:rPr>
+          <w:rtl w:val="0"/>
+        </w:rPr>
+      </w:r>
+    </w:p>
+    <w:tbl>
+      <w:tblPr>
+        <w:tblStyle w:val="Table1"/>
+        <w:tblW w:w="10230.0" w:type="dxa"/>
+        <w:jc w:val="center"/>
+        <w:tblBorders>
+          <w:top w:color="000000" w:space="0" w:sz="8" w:val="single"/>
+          <w:left w:color="000000" w:space="0" w:sz="8" w:val="single"/>
+          <w:bottom w:color="000000" w:space="0" w:sz="8" w:val="single"/>
+          <w:right w:color="000000" w:space="0" w:sz="8" w:val="single"/>
+          <w:insideH w:color="000000" w:space="0" w:sz="8" w:val="single"/>
+          <w:insideV w:color="000000" w:space="0" w:sz="8" w:val="single"/>
+        </w:tblBorders>
+        <w:tblLayout w:type="fixed"/>
+        <w:tblLook w:val="0600"/>
+      </w:tblPr>
+      <w:tblGrid>
+        <w:gridCol w:w="1635"/>
+        <w:gridCol w:w="1515"/>
+        <w:gridCol w:w="4455"/>
+        <w:gridCol w:w="2625"/>
+        <w:tblGridChange w:id="0">
+          <w:tblGrid>
+            <w:gridCol w:w="1635"/>
+            <w:gridCol w:w="1515"/>
+            <w:gridCol w:w="4455"/>
+            <w:gridCol w:w="2625"/>
+          </w:tblGrid>
+        </w:tblGridChange>
+      </w:tblGrid>
+      <w:tr>
+        <w:trPr>
+          <w:cantSplit w:val="0"/>
+          <w:tblHeader w:val="0"/>
+        </w:trPr>
+        <w:tc>
+          <w:tcPr>
+            <w:shd w:fill="auto" w:val="clear"/>
+            <w:tcMar>
+              <w:top w:w="100.0" w:type="dxa"/>
+              <w:left w:w="100.0" w:type="dxa"/>
+              <w:bottom w:w="100.0" w:type="dxa"/>
+              <w:right w:w="100.0" w:type="dxa"/>
+            </w:tcMar>
+            <w:vAlign w:val="top"/>
+          </w:tcPr>
+          <w:p>
+            <w:pPr>
+              <w:widowControl w:val="0"/>
+              <w:spacing w:line="240" w:lineRule="auto"/>
+              <w:jc w:val="center"/>
+              <w:rPr>
+                <w:rFonts w:ascii="Times New Roman" w:cs="Times New Roman" w:eastAsia="Times New Roman" w:hAnsi="Times New Roman"/>
+                <w:b w:val="1"/>
+                <w:sz w:val="30"/>
+                <w:szCs w:val="30"/>
+              </w:rPr>
+            </w:pPr>
+            <w:r>
+              <w:rPr>
+                <w:rFonts w:ascii="Times New Roman" w:cs="Times New Roman" w:eastAsia="Times New Roman" w:hAnsi="Times New Roman"/>
+                <w:b w:val="1"/>
+                <w:sz w:val="30"/>
+                <w:szCs w:val="30"/>
+                <w:rtl w:val="0"/>
+              </w:rPr>
+              <w:t xml:space="preserve">Fecha</w:t>
+            </w:r>
+          </w:p>
+        </w:tc>
+        <w:tc>
+          <w:tcPr>
+            <w:shd w:fill="auto" w:val="clear"/>
+            <w:tcMar>
+              <w:top w:w="100.0" w:type="dxa"/>
+              <w:left w:w="100.0" w:type="dxa"/>
+              <w:bottom w:w="100.0" w:type="dxa"/>
+              <w:right w:w="100.0" w:type="dxa"/>
+            </w:tcMar>
+            <w:vAlign w:val="top"/>
+          </w:tcPr>
+          <w:p>
+            <w:pPr>
+              <w:widowControl w:val="0"/>
+              <w:spacing w:line="240" w:lineRule="auto"/>
+              <w:jc w:val="center"/>
+              <w:rPr>
+                <w:rFonts w:ascii="Times New Roman" w:cs="Times New Roman" w:eastAsia="Times New Roman" w:hAnsi="Times New Roman"/>
+                <w:b w:val="1"/>
+                <w:sz w:val="30"/>
+                <w:szCs w:val="30"/>
+              </w:rPr>
+            </w:pPr>
+            <w:r>
+              <w:rPr>
+                <w:rFonts w:ascii="Times New Roman" w:cs="Times New Roman" w:eastAsia="Times New Roman" w:hAnsi="Times New Roman"/>
+                <w:b w:val="1"/>
+                <w:sz w:val="30"/>
+                <w:szCs w:val="30"/>
+                <w:rtl w:val="0"/>
+              </w:rPr>
+              <w:t xml:space="preserve">Revisión</w:t>
+            </w:r>
+          </w:p>
+        </w:tc>
+        <w:tc>
+          <w:tcPr>
+            <w:shd w:fill="auto" w:val="clear"/>
+            <w:tcMar>
+              <w:top w:w="100.0" w:type="dxa"/>
+              <w:left w:w="100.0" w:type="dxa"/>
+              <w:bottom w:w="100.0" w:type="dxa"/>
+              <w:right w:w="100.0" w:type="dxa"/>
+            </w:tcMar>
+            <w:vAlign w:val="top"/>
+          </w:tcPr>
+          <w:p>
+            <w:pPr>
+              <w:widowControl w:val="0"/>
+              <w:spacing w:line="240" w:lineRule="auto"/>
+              <w:jc w:val="center"/>
+              <w:rPr>
+                <w:rFonts w:ascii="Times New Roman" w:cs="Times New Roman" w:eastAsia="Times New Roman" w:hAnsi="Times New Roman"/>
+                <w:b w:val="1"/>
+                <w:sz w:val="30"/>
+                <w:szCs w:val="30"/>
+              </w:rPr>
+            </w:pPr>
+            <w:r>
+              <w:rPr>
+                <w:rFonts w:ascii="Times New Roman" w:cs="Times New Roman" w:eastAsia="Times New Roman" w:hAnsi="Times New Roman"/>
+                <w:b w:val="1"/>
+                <w:sz w:val="30"/>
+                <w:szCs w:val="30"/>
+                <w:rtl w:val="0"/>
+              </w:rPr>
+              <w:t xml:space="preserve">Descripción</w:t>
+            </w:r>
+          </w:p>
+        </w:tc>
+        <w:tc>
+          <w:tcPr>
+            <w:shd w:fill="auto" w:val="clear"/>
+            <w:tcMar>
+              <w:top w:w="100.0" w:type="dxa"/>
+              <w:left w:w="100.0" w:type="dxa"/>
+              <w:bottom w:w="100.0" w:type="dxa"/>
+              <w:right w:w="100.0" w:type="dxa"/>
+            </w:tcMar>
+            <w:vAlign w:val="top"/>
+          </w:tcPr>
+          <w:p>
+            <w:pPr>
+              <w:widowControl w:val="0"/>
+              <w:spacing w:line="240" w:lineRule="auto"/>
+              <w:jc w:val="center"/>
+              <w:rPr>
+                <w:rFonts w:ascii="Times New Roman" w:cs="Times New Roman" w:eastAsia="Times New Roman" w:hAnsi="Times New Roman"/>
+                <w:b w:val="1"/>
+                <w:sz w:val="30"/>
+                <w:szCs w:val="30"/>
+              </w:rPr>
+            </w:pPr>
+            <w:r>
+              <w:rPr>
+                <w:rFonts w:ascii="Times New Roman" w:cs="Times New Roman" w:eastAsia="Times New Roman" w:hAnsi="Times New Roman"/>
+                <w:b w:val="1"/>
+                <w:sz w:val="30"/>
+                <w:szCs w:val="30"/>
+                <w:rtl w:val="0"/>
+              </w:rPr>
+              <w:t xml:space="preserve">Autor</w:t>
+            </w:r>
+          </w:p>
+        </w:tc>
+      </w:tr>
+      <w:tr>
+        <w:trPr>
+          <w:cantSplit w:val="0"/>
+          <w:tblHeader w:val="0"/>
+        </w:trPr>
+        <w:tc>
+          <w:tcPr>
+            <w:shd w:fill="auto" w:val="clear"/>
+            <w:tcMar>
+              <w:top w:w="100.0" w:type="dxa"/>
+              <w:left w:w="100.0" w:type="dxa"/>
+              <w:bottom w:w="100.0" w:type="dxa"/>
+              <w:right w:w="100.0" w:type="dxa"/>
+            </w:tcMar>
+            <w:vAlign w:val="top"/>
+          </w:tcPr>
+          <w:p>
+            <w:pPr>
+              <w:widowControl w:val="0"/>
+              <w:spacing w:line="240" w:lineRule="auto"/>
+              <w:jc w:val="center"/>
+              <w:rPr>
+                <w:rFonts w:ascii="Times New Roman" w:cs="Times New Roman" w:eastAsia="Times New Roman" w:hAnsi="Times New Roman"/>
+                <w:sz w:val="30"/>
+                <w:szCs w:val="30"/>
+              </w:rPr>
+            </w:pPr>
+            <w:r>
+              <w:rPr>
+                <w:rFonts w:ascii="Times New Roman" w:cs="Times New Roman" w:eastAsia="Times New Roman" w:hAnsi="Times New Roman"/>
+                <w:sz w:val="30"/>
+                <w:szCs w:val="30"/>
+                <w:rtl w:val="0"/>
+              </w:rPr>
+              <w:t xml:space="preserve">16/04/2023</w:t>
+            </w:r>
+          </w:p>
+        </w:tc>
+        <w:tc>
+          <w:tcPr>
+            <w:shd w:fill="auto" w:val="clear"/>
+            <w:tcMar>
+              <w:top w:w="100.0" w:type="dxa"/>
+              <w:left w:w="100.0" w:type="dxa"/>
+              <w:bottom w:w="100.0" w:type="dxa"/>
+              <w:right w:w="100.0" w:type="dxa"/>
+            </w:tcMar>
+            <w:vAlign w:val="top"/>
+          </w:tcPr>
+          <w:p>
+            <w:pPr>
+              <w:widowControl w:val="0"/>
+              <w:spacing w:line="240" w:lineRule="auto"/>
+              <w:jc w:val="center"/>
+              <w:rPr>
+                <w:rFonts w:ascii="Times New Roman" w:cs="Times New Roman" w:eastAsia="Times New Roman" w:hAnsi="Times New Roman"/>
+                <w:sz w:val="30"/>
+                <w:szCs w:val="30"/>
+              </w:rPr>
+            </w:pPr>
+            <w:r>
+              <w:rPr>
+                <w:rFonts w:ascii="Times New Roman" w:cs="Times New Roman" w:eastAsia="Times New Roman" w:hAnsi="Times New Roman"/>
+                <w:sz w:val="30"/>
+                <w:szCs w:val="30"/>
+                <w:rtl w:val="0"/>
+              </w:rPr>
+              <w:t xml:space="preserve">1.0</w:t>
+            </w:r>
+          </w:p>
+        </w:tc>
+        <w:tc>
+          <w:tcPr>
+            <w:shd w:fill="auto" w:val="clear"/>
+            <w:tcMar>
+              <w:top w:w="100.0" w:type="dxa"/>
+              <w:left w:w="100.0" w:type="dxa"/>
+              <w:bottom w:w="100.0" w:type="dxa"/>
+              <w:right w:w="100.0" w:type="dxa"/>
+            </w:tcMar>
+            <w:vAlign w:val="top"/>
+          </w:tcPr>
+          <w:p>
+            <w:pPr>
+              <w:widowControl w:val="0"/>
+              <w:spacing w:line="240" w:lineRule="auto"/>
+              <w:jc w:val="center"/>
+              <w:rPr>
+                <w:rFonts w:ascii="Times New Roman" w:cs="Times New Roman" w:eastAsia="Times New Roman" w:hAnsi="Times New Roman"/>
+                <w:sz w:val="30"/>
+                <w:szCs w:val="30"/>
+              </w:rPr>
+            </w:pPr>
+            <w:r>
+              <w:rPr>
+                <w:rFonts w:ascii="Times New Roman" w:cs="Times New Roman" w:eastAsia="Times New Roman" w:hAnsi="Times New Roman"/>
+                <w:sz w:val="30"/>
+                <w:szCs w:val="30"/>
+                <w:rtl w:val="0"/>
+              </w:rPr>
+              <w:t xml:space="preserve">Primera versión del documento de guía de estilos</w:t>
+            </w:r>
+          </w:p>
+        </w:tc>
+        <w:tc>
+          <w:tcPr>
+            <w:shd w:fill="auto" w:val="clear"/>
+            <w:tcMar>
+              <w:top w:w="100.0" w:type="dxa"/>
+              <w:left w:w="100.0" w:type="dxa"/>
+              <w:bottom w:w="100.0" w:type="dxa"/>
+              <w:right w:w="100.0" w:type="dxa"/>
+            </w:tcMar>
+            <w:vAlign w:val="top"/>
+          </w:tcPr>
+          <w:p>
+            <w:pPr>
+              <w:widowControl w:val="0"/>
+              <w:spacing w:line="240" w:lineRule="auto"/>
+              <w:jc w:val="center"/>
+              <w:rPr>
+                <w:rFonts w:ascii="Times New Roman" w:cs="Times New Roman" w:eastAsia="Times New Roman" w:hAnsi="Times New Roman"/>
+                <w:sz w:val="30"/>
+                <w:szCs w:val="30"/>
+              </w:rPr>
+            </w:pPr>
+            <w:r>
+              <w:rPr>
+                <w:rFonts w:ascii="Times New Roman" w:cs="Times New Roman" w:eastAsia="Times New Roman" w:hAnsi="Times New Roman"/>
+                <w:sz w:val="30"/>
+                <w:szCs w:val="30"/>
+                <w:rtl w:val="0"/>
+              </w:rPr>
+              <w:t xml:space="preserve">Consultora </w:t>
+            </w:r>
+            <w:r>
+              <w:rPr>
+                <w:rFonts w:ascii="Times New Roman" w:cs="Times New Roman" w:eastAsia="Times New Roman" w:hAnsi="Times New Roman"/>
+                <w:sz w:val="30"/>
+                <w:szCs w:val="30"/>
+                <w:rtl w:val="0"/>
+              </w:rPr>
+              <w:t xml:space="preserve">HomeSkill</w:t>
+            </w:r>
+            <w:r>
+              <w:rPr>
+                <w:rFonts w:ascii="Times New Roman" w:cs="Times New Roman" w:eastAsia="Times New Roman" w:hAnsi="Times New Roman"/>
+                <w:sz w:val="30"/>
+                <w:szCs w:val="30"/>
+                <w:rtl w:val="0"/>
+              </w:rPr>
+              <w:t xml:space="preserve"> S.A.</w:t>
+            </w:r>
+          </w:p>
+        </w:tc>
+      </w:tr>
+      <w:tr>
+        <w:trPr>
+          <w:cantSplit w:val="0"/>
+          <w:tblHeader w:val="0"/>
+        </w:trPr>
+        <w:tc>
+          <w:tcPr>
+            <w:shd w:fill="auto" w:val="clear"/>
+            <w:tcMar>
+              <w:top w:w="100.0" w:type="dxa"/>
+              <w:left w:w="100.0" w:type="dxa"/>
+              <w:bottom w:w="100.0" w:type="dxa"/>
+              <w:right w:w="100.0" w:type="dxa"/>
+            </w:tcMar>
+            <w:vAlign w:val="top"/>
+          </w:tcPr>
+          <w:p>
+            <w:pPr>
+              <w:widowControl w:val="0"/>
+              <w:spacing w:line="240" w:lineRule="auto"/>
+              <w:jc w:val="center"/>
+              <w:rPr>
+                <w:rFonts w:ascii="Times New Roman" w:cs="Times New Roman" w:eastAsia="Times New Roman" w:hAnsi="Times New Roman"/>
+                <w:sz w:val="30"/>
+                <w:szCs w:val="30"/>
+              </w:rPr>
+            </w:pPr>
+            <w:r>
+              <w:rPr>
+                <w:rFonts w:ascii="Times New Roman" w:cs="Times New Roman" w:eastAsia="Times New Roman" w:hAnsi="Times New Roman"/>
+                <w:sz w:val="30"/>
+                <w:szCs w:val="30"/>
+                <w:rtl w:val="0"/>
+              </w:rPr>
+              <w:t xml:space="preserve">10/05/2023</w:t>
+            </w:r>
+          </w:p>
+        </w:tc>
+        <w:tc>
+          <w:tcPr>
+            <w:shd w:fill="auto" w:val="clear"/>
+            <w:tcMar>
+              <w:top w:w="100.0" w:type="dxa"/>
+              <w:left w:w="100.0" w:type="dxa"/>
+              <w:bottom w:w="100.0" w:type="dxa"/>
+              <w:right w:w="100.0" w:type="dxa"/>
+            </w:tcMar>
+            <w:vAlign w:val="top"/>
+          </w:tcPr>
+          <w:p>
+            <w:pPr>
+              <w:widowControl w:val="0"/>
+              <w:spacing w:line="240" w:lineRule="auto"/>
+              <w:jc w:val="center"/>
+              <w:rPr>
+                <w:rFonts w:ascii="Times New Roman" w:cs="Times New Roman" w:eastAsia="Times New Roman" w:hAnsi="Times New Roman"/>
+                <w:sz w:val="30"/>
+                <w:szCs w:val="30"/>
+              </w:rPr>
+            </w:pPr>
+            <w:r>
+              <w:rPr>
+                <w:rFonts w:ascii="Times New Roman" w:cs="Times New Roman" w:eastAsia="Times New Roman" w:hAnsi="Times New Roman"/>
+                <w:sz w:val="30"/>
+                <w:szCs w:val="30"/>
+                <w:rtl w:val="0"/>
+              </w:rPr>
+              <w:t xml:space="preserve">1.1</w:t>
+            </w:r>
+          </w:p>
+        </w:tc>
+        <w:tc>
+          <w:tcPr>
+            <w:shd w:fill="auto" w:val="clear"/>
+            <w:tcMar>
+              <w:top w:w="100.0" w:type="dxa"/>
+              <w:left w:w="100.0" w:type="dxa"/>
+              <w:bottom w:w="100.0" w:type="dxa"/>
+              <w:right w:w="100.0" w:type="dxa"/>
+            </w:tcMar>
+            <w:vAlign w:val="top"/>
+          </w:tcPr>
+          <w:p>
+            <w:pPr>
+              <w:widowControl w:val="0"/>
+              <w:spacing w:line="240" w:lineRule="auto"/>
+              <w:jc w:val="center"/>
+              <w:rPr>
+                <w:rFonts w:ascii="Times New Roman" w:cs="Times New Roman" w:eastAsia="Times New Roman" w:hAnsi="Times New Roman"/>
+                <w:sz w:val="30"/>
+                <w:szCs w:val="30"/>
+              </w:rPr>
+            </w:pPr>
+            <w:r>
+              <w:rPr>
+                <w:rFonts w:ascii="Times New Roman" w:cs="Times New Roman" w:eastAsia="Times New Roman" w:hAnsi="Times New Roman"/>
+                <w:sz w:val="30"/>
+                <w:szCs w:val="30"/>
+                <w:rtl w:val="0"/>
+              </w:rPr>
+              <w:t xml:space="preserve">Segunda revisión del documento de guía de estilos </w:t>
+            </w:r>
+          </w:p>
+        </w:tc>
+        <w:tc>
+          <w:tcPr>
+            <w:shd w:fill="auto" w:val="clear"/>
+            <w:tcMar>
+              <w:top w:w="100.0" w:type="dxa"/>
+              <w:left w:w="100.0" w:type="dxa"/>
+              <w:bottom w:w="100.0" w:type="dxa"/>
+              <w:right w:w="100.0" w:type="dxa"/>
+            </w:tcMar>
+            <w:vAlign w:val="top"/>
+          </w:tcPr>
+          <w:p>
+            <w:pPr>
+              <w:widowControl w:val="0"/>
+              <w:spacing w:line="240" w:lineRule="auto"/>
+              <w:jc w:val="center"/>
+              <w:rPr>
+                <w:rFonts w:ascii="Times New Roman" w:cs="Times New Roman" w:eastAsia="Times New Roman" w:hAnsi="Times New Roman"/>
+                <w:sz w:val="30"/>
+                <w:szCs w:val="30"/>
+              </w:rPr>
+            </w:pPr>
+            <w:r>
+              <w:rPr>
+                <w:rFonts w:ascii="Times New Roman" w:cs="Times New Roman" w:eastAsia="Times New Roman" w:hAnsi="Times New Roman"/>
+                <w:sz w:val="30"/>
+                <w:szCs w:val="30"/>
+                <w:rtl w:val="0"/>
+              </w:rPr>
+              <w:t xml:space="preserve">Consultora </w:t>
+            </w:r>
+            <w:r>
+              <w:rPr>
+                <w:rFonts w:ascii="Times New Roman" w:cs="Times New Roman" w:eastAsia="Times New Roman" w:hAnsi="Times New Roman"/>
+                <w:sz w:val="30"/>
+                <w:szCs w:val="30"/>
+                <w:rtl w:val="0"/>
+              </w:rPr>
+              <w:t xml:space="preserve">HomeSkill</w:t>
+            </w:r>
+            <w:r>
+              <w:rPr>
+                <w:rFonts w:ascii="Times New Roman" w:cs="Times New Roman" w:eastAsia="Times New Roman" w:hAnsi="Times New Roman"/>
+                <w:sz w:val="30"/>
+                <w:szCs w:val="30"/>
+                <w:rtl w:val="0"/>
+              </w:rPr>
+              <w:t xml:space="preserve"> S.A</w:t>
+            </w:r>
+          </w:p>
+        </w:tc>
+      </w:tr>
+      <w:tr>
+        <w:trPr>
+          <w:cantSplit w:val="0"/>
+          <w:tblHeader w:val="0"/>
+        </w:trPr>
+        <w:tc>
+          <w:tcPr>
+            <w:shd w:fill="auto" w:val="clear"/>
+            <w:tcMar>
+              <w:top w:w="100.0" w:type="dxa"/>
+              <w:left w:w="100.0" w:type="dxa"/>
+              <w:bottom w:w="100.0" w:type="dxa"/>
+              <w:right w:w="100.0" w:type="dxa"/>
+            </w:tcMar>
+            <w:vAlign w:val="top"/>
+          </w:tcPr>
+          <w:p>
+            <w:pPr>
+              <w:widowControl w:val="0"/>
+              <w:spacing w:line="240" w:lineRule="auto"/>
+              <w:jc w:val="center"/>
+              <w:rPr>
+                <w:rFonts w:ascii="Times New Roman" w:cs="Times New Roman" w:eastAsia="Times New Roman" w:hAnsi="Times New Roman"/>
+                <w:sz w:val="30"/>
+                <w:szCs w:val="30"/>
+              </w:rPr>
+            </w:pPr>
+            <w:r>
+              <w:rPr>
+                <w:rtl w:val="0"/>
+              </w:rPr>
+            </w:r>
+          </w:p>
+        </w:tc>
+        <w:tc>
+          <w:tcPr>
+            <w:shd w:fill="auto" w:val="clear"/>
+            <w:tcMar>
+              <w:top w:w="100.0" w:type="dxa"/>
+              <w:left w:w="100.0" w:type="dxa"/>
+              <w:bottom w:w="100.0" w:type="dxa"/>
+              <w:right w:w="100.0" w:type="dxa"/>
+            </w:tcMar>
+            <w:vAlign w:val="top"/>
+          </w:tcPr>
+          <w:p>
+            <w:pPr>
+              <w:widowControl w:val="0"/>
+              <w:spacing w:line="240" w:lineRule="auto"/>
+              <w:jc w:val="center"/>
+              <w:rPr>
+                <w:rFonts w:ascii="Times New Roman" w:cs="Times New Roman" w:eastAsia="Times New Roman" w:hAnsi="Times New Roman"/>
+                <w:sz w:val="30"/>
+                <w:szCs w:val="30"/>
+              </w:rPr>
+            </w:pPr>
+            <w:r>
+              <w:rPr>
+                <w:rtl w:val="0"/>
+              </w:rPr>
+            </w:r>
+          </w:p>
+        </w:tc>
+        <w:tc>
+          <w:tcPr>
+            <w:shd w:fill="auto" w:val="clear"/>
+            <w:tcMar>
+              <w:top w:w="100.0" w:type="dxa"/>
+              <w:left w:w="100.0" w:type="dxa"/>
+              <w:bottom w:w="100.0" w:type="dxa"/>
+              <w:right w:w="100.0" w:type="dxa"/>
+            </w:tcMar>
+            <w:vAlign w:val="top"/>
+          </w:tcPr>
+          <w:p>
+            <w:pPr>
+              <w:widowControl w:val="0"/>
+              <w:spacing w:line="240" w:lineRule="auto"/>
+              <w:jc w:val="center"/>
+              <w:rPr>
+                <w:rFonts w:ascii="Times New Roman" w:cs="Times New Roman" w:eastAsia="Times New Roman" w:hAnsi="Times New Roman"/>
+                <w:sz w:val="30"/>
+                <w:szCs w:val="30"/>
+              </w:rPr>
+            </w:pPr>
+            <w:r>
+              <w:rPr>
+                <w:rtl w:val="0"/>
+              </w:rPr>
+            </w:r>
+          </w:p>
+        </w:tc>
+        <w:tc>
+          <w:tcPr>
+            <w:shd w:fill="auto" w:val="clear"/>
+            <w:tcMar>
+              <w:top w:w="100.0" w:type="dxa"/>
+              <w:left w:w="100.0" w:type="dxa"/>
+              <w:bottom w:w="100.0" w:type="dxa"/>
+              <w:right w:w="100.0" w:type="dxa"/>
+            </w:tcMar>
+            <w:vAlign w:val="top"/>
+          </w:tcPr>
+          <w:p>
+            <w:pPr>
+              <w:widowControl w:val="0"/>
+              <w:spacing w:line="240" w:lineRule="auto"/>
+              <w:jc w:val="center"/>
+              <w:rPr>
+                <w:rFonts w:ascii="Times New Roman" w:cs="Times New Roman" w:eastAsia="Times New Roman" w:hAnsi="Times New Roman"/>
+                <w:sz w:val="30"/>
+                <w:szCs w:val="30"/>
+              </w:rPr>
+            </w:pPr>
+            <w:r>
+              <w:rPr>
+                <w:rtl w:val="0"/>
+              </w:rPr>
+            </w:r>
+          </w:p>
+        </w:tc>
+      </w:tr>
+      <w:tr>
+        <w:trPr>
+          <w:cantSplit w:val="0"/>
+          <w:tblHeader w:val="0"/>
+        </w:trPr>
+        <w:tc>
+          <w:tcPr>
+            <w:shd w:fill="auto" w:val="clear"/>
+            <w:tcMar>
+              <w:top w:w="100.0" w:type="dxa"/>
+              <w:left w:w="100.0" w:type="dxa"/>
+              <w:bottom w:w="100.0" w:type="dxa"/>
+              <w:right w:w="100.0" w:type="dxa"/>
+            </w:tcMar>
+            <w:vAlign w:val="top"/>
+          </w:tcPr>
+          <w:p>
+            <w:pPr>
+              <w:widowControl w:val="0"/>
+              <w:spacing w:line="240" w:lineRule="auto"/>
+              <w:jc w:val="center"/>
+              <w:rPr>
+                <w:rFonts w:ascii="Times New Roman" w:cs="Times New Roman" w:eastAsia="Times New Roman" w:hAnsi="Times New Roman"/>
+                <w:sz w:val="30"/>
+                <w:szCs w:val="30"/>
+              </w:rPr>
+            </w:pPr>
+            <w:r>
+              <w:rPr>
+                <w:rtl w:val="0"/>
+              </w:rPr>
+            </w:r>
+          </w:p>
+        </w:tc>
+        <w:tc>
+          <w:tcPr>
+            <w:shd w:fill="auto" w:val="clear"/>
+            <w:tcMar>
+              <w:top w:w="100.0" w:type="dxa"/>
+              <w:left w:w="100.0" w:type="dxa"/>
+              <w:bottom w:w="100.0" w:type="dxa"/>
+              <w:right w:w="100.0" w:type="dxa"/>
+            </w:tcMar>
+            <w:vAlign w:val="top"/>
+          </w:tcPr>
+          <w:p>
+            <w:pPr>
+              <w:widowControl w:val="0"/>
+              <w:spacing w:line="240" w:lineRule="auto"/>
+              <w:jc w:val="center"/>
+              <w:rPr>
+                <w:rFonts w:ascii="Times New Roman" w:cs="Times New Roman" w:eastAsia="Times New Roman" w:hAnsi="Times New Roman"/>
+                <w:sz w:val="30"/>
+                <w:szCs w:val="30"/>
+              </w:rPr>
+            </w:pPr>
+            <w:r>
+              <w:rPr>
+                <w:rtl w:val="0"/>
+              </w:rPr>
+            </w:r>
+          </w:p>
+        </w:tc>
+        <w:tc>
+          <w:tcPr>
+            <w:shd w:fill="auto" w:val="clear"/>
+            <w:tcMar>
+              <w:top w:w="100.0" w:type="dxa"/>
+              <w:left w:w="100.0" w:type="dxa"/>
+              <w:bottom w:w="100.0" w:type="dxa"/>
+              <w:right w:w="100.0" w:type="dxa"/>
+            </w:tcMar>
+            <w:vAlign w:val="top"/>
+          </w:tcPr>
+          <w:p>
+            <w:pPr>
+              <w:widowControl w:val="0"/>
+              <w:spacing w:line="240" w:lineRule="auto"/>
+              <w:jc w:val="center"/>
+              <w:rPr>
+                <w:rFonts w:ascii="Times New Roman" w:cs="Times New Roman" w:eastAsia="Times New Roman" w:hAnsi="Times New Roman"/>
+                <w:sz w:val="30"/>
+                <w:szCs w:val="30"/>
+              </w:rPr>
+            </w:pPr>
+            <w:r>
+              <w:rPr>
+                <w:rtl w:val="0"/>
+              </w:rPr>
+            </w:r>
+          </w:p>
+        </w:tc>
+        <w:tc>
+          <w:tcPr>
+            <w:shd w:fill="auto" w:val="clear"/>
+            <w:tcMar>
+              <w:top w:w="100.0" w:type="dxa"/>
+              <w:left w:w="100.0" w:type="dxa"/>
+              <w:bottom w:w="100.0" w:type="dxa"/>
+              <w:right w:w="100.0" w:type="dxa"/>
+            </w:tcMar>
+            <w:vAlign w:val="top"/>
+          </w:tcPr>
+          <w:p>
+            <w:pPr>
+              <w:widowControl w:val="0"/>
+              <w:spacing w:line="240" w:lineRule="auto"/>
+              <w:jc w:val="center"/>
+              <w:rPr>
+                <w:rFonts w:ascii="Times New Roman" w:cs="Times New Roman" w:eastAsia="Times New Roman" w:hAnsi="Times New Roman"/>
+                <w:sz w:val="30"/>
+                <w:szCs w:val="30"/>
+              </w:rPr>
+            </w:pPr>
+            <w:r>
+              <w:rPr>
+                <w:rtl w:val="0"/>
+              </w:rPr>
+            </w:r>
+          </w:p>
+        </w:tc>
+      </w:tr>
+    </w:tbl>
+    <w:p>
+      <w:pPr>
+        <w:jc w:val="center"/>
+        <w:rPr>
+          <w:rFonts w:ascii="Times New Roman" w:cs="Times New Roman" w:eastAsia="Times New Roman" w:hAnsi="Times New Roman"/>
+          <w:b w:val="1"/>
+          <w:sz w:val="24"/>
+          <w:szCs w:val="24"/>
+        </w:rPr>
+      </w:pPr>
+      <w:r>
+        <w:rPr>
+          <w:rtl w:val="0"/>
+        </w:rPr>
+      </w:r>
+    </w:p>
+    <w:p>
+      <w:pPr>
+        <w:spacing w:line="360" w:lineRule="auto"/>
+        <w:ind w:left="0" w:firstLine="0"/>
+        <w:jc w:val="center"/>
+        <w:rPr>
+          <w:rFonts w:ascii="Times New Roman" w:cs="Times New Roman" w:eastAsia="Times New Roman" w:hAnsi="Times New Roman"/>
+          <w:b w:val="1"/>
+          <w:sz w:val="24"/>
+          <w:szCs w:val="24"/>
+        </w:rPr>
+      </w:pPr>
+      <w:r>
+        <w:rPr>
+          <w:rtl w:val="0"/>
+        </w:rPr>
+      </w:r>
+    </w:p>
+    <w:p>
+      <w:pPr>
+        <w:spacing w:line="360" w:lineRule="auto"/>
+        <w:ind w:left="0" w:firstLine="0"/>
+        <w:jc w:val="center"/>
+        <w:rPr>
+          <w:rFonts w:ascii="Times New Roman" w:cs="Times New Roman" w:eastAsia="Times New Roman" w:hAnsi="Times New Roman"/>
+          <w:b w:val="1"/>
+          <w:sz w:val="24"/>
+          <w:szCs w:val="24"/>
+        </w:rPr>
+      </w:pPr>
+      <w:r>
+        <w:rPr>
+          <w:rtl w:val="0"/>
+        </w:rPr>
+      </w:r>
+    </w:p>
+    <w:p>
+      <w:pPr>
+        <w:spacing w:line="360" w:lineRule="auto"/>
+        <w:ind w:left="0" w:firstLine="0"/>
+        <w:jc w:val="center"/>
+        <w:rPr>
+          <w:rFonts w:ascii="Times New Roman" w:cs="Times New Roman" w:eastAsia="Times New Roman" w:hAnsi="Times New Roman"/>
+          <w:b w:val="1"/>
+          <w:sz w:val="24"/>
+          <w:szCs w:val="24"/>
+        </w:rPr>
+      </w:pPr>
+      <w:r>
+        <w:rPr>
+          <w:rtl w:val="0"/>
+        </w:rPr>
+      </w:r>
+    </w:p>
+    <w:p>
+      <w:pPr>
+        <w:spacing w:line="360" w:lineRule="auto"/>
+        <w:ind w:left="0" w:firstLine="0"/>
+        <w:jc w:val="center"/>
+        <w:rPr>
+          <w:rFonts w:ascii="Times New Roman" w:cs="Times New Roman" w:eastAsia="Times New Roman" w:hAnsi="Times New Roman"/>
+          <w:b w:val="1"/>
+          <w:sz w:val="24"/>
+          <w:szCs w:val="24"/>
+        </w:rPr>
+      </w:pPr>
+      <w:r>
+        <w:rPr>
+          <w:rtl w:val="0"/>
+        </w:rPr>
+      </w:r>
+    </w:p>
+    <w:p>
+      <w:pPr>
+        <w:spacing w:line="360" w:lineRule="auto"/>
+        <w:ind w:left="0" w:firstLine="0"/>
+        <w:jc w:val="center"/>
+        <w:rPr>
+          <w:rFonts w:ascii="Times New Roman" w:cs="Times New Roman" w:eastAsia="Times New Roman" w:hAnsi="Times New Roman"/>
+          <w:b w:val="1"/>
+          <w:sz w:val="24"/>
+          <w:szCs w:val="24"/>
+        </w:rPr>
+      </w:pPr>
+      <w:r>
+        <w:rPr>
+          <w:rtl w:val="0"/>
+        </w:rPr>
+      </w:r>
+    </w:p>
+    <w:p>
+      <w:pPr>
+        <w:spacing w:line="360" w:lineRule="auto"/>
+        <w:ind w:left="0" w:firstLine="0"/>
+        <w:jc w:val="center"/>
+        <w:rPr>
+          <w:rFonts w:ascii="Times New Roman" w:cs="Times New Roman" w:eastAsia="Times New Roman" w:hAnsi="Times New Roman"/>
+          <w:b w:val="1"/>
+          <w:sz w:val="24"/>
+          <w:szCs w:val="24"/>
+        </w:rPr>
+      </w:pPr>
+      <w:r>
+        <w:rPr>
+          <w:rtl w:val="0"/>
+        </w:rPr>
+      </w:r>
+    </w:p>
+    <w:p>
+      <w:pPr>
+        <w:spacing w:line="360" w:lineRule="auto"/>
+        <w:ind w:left="0" w:firstLine="0"/>
+        <w:jc w:val="center"/>
+        <w:rPr>
+          <w:rFonts w:ascii="Times New Roman" w:cs="Times New Roman" w:eastAsia="Times New Roman" w:hAnsi="Times New Roman"/>
+          <w:b w:val="1"/>
+          <w:sz w:val="24"/>
+          <w:szCs w:val="24"/>
+        </w:rPr>
+      </w:pPr>
+      <w:r>
+        <w:rPr>
+          <w:rtl w:val="0"/>
+        </w:rPr>
+      </w:r>
+    </w:p>
+    <w:p>
+      <w:pPr>
+        <w:spacing w:line="360" w:lineRule="auto"/>
+        <w:ind w:left="0" w:firstLine="0"/>
+        <w:jc w:val="center"/>
+        <w:rPr>
+          <w:rFonts w:ascii="Times New Roman" w:cs="Times New Roman" w:eastAsia="Times New Roman" w:hAnsi="Times New Roman"/>
+          <w:b w:val="1"/>
+          <w:sz w:val="24"/>
+          <w:szCs w:val="24"/>
+        </w:rPr>
+      </w:pPr>
+      <w:r>
+        <w:rPr>
+          <w:rtl w:val="0"/>
+        </w:rPr>
+      </w:r>
+    </w:p>
+    <w:p>
+      <w:pPr>
+        <w:spacing w:line="360" w:lineRule="auto"/>
+        <w:ind w:left="0" w:firstLine="0"/>
+        <w:jc w:val="center"/>
+        <w:rPr>
+          <w:rFonts w:ascii="Times New Roman" w:cs="Times New Roman" w:eastAsia="Times New Roman" w:hAnsi="Times New Roman"/>
+          <w:b w:val="1"/>
+          <w:sz w:val="24"/>
+          <w:szCs w:val="24"/>
+        </w:rPr>
+      </w:pPr>
+      <w:r>
+        <w:rPr>
+          <w:rtl w:val="0"/>
+        </w:rPr>
+      </w:r>
+    </w:p>
+    <w:p>
+      <w:pPr>
+        <w:spacing w:line="360" w:lineRule="auto"/>
+        <w:ind w:left="0" w:firstLine="0"/>
+        <w:jc w:val="center"/>
+        <w:rPr>
+          <w:rFonts w:ascii="Times New Roman" w:cs="Times New Roman" w:eastAsia="Times New Roman" w:hAnsi="Times New Roman"/>
+          <w:b w:val="1"/>
+          <w:sz w:val="24"/>
+          <w:szCs w:val="24"/>
+        </w:rPr>
+      </w:pPr>
+      <w:r>
+        <w:rPr>
+          <w:rtl w:val="0"/>
+        </w:rPr>
+      </w:r>
+    </w:p>
+    <w:p>
+      <w:pPr>
+        <w:spacing w:line="360" w:lineRule="auto"/>
+        <w:ind w:left="0" w:firstLine="0"/>
+        <w:jc w:val="center"/>
+        <w:rPr>
+          <w:rFonts w:ascii="Times New Roman" w:cs="Times New Roman" w:eastAsia="Times New Roman" w:hAnsi="Times New Roman"/>
+          <w:b w:val="1"/>
+          <w:sz w:val="24"/>
+          <w:szCs w:val="24"/>
+        </w:rPr>
+      </w:pPr>
+      <w:r>
+        <w:rPr>
+          <w:rtl w:val="0"/>
+        </w:rPr>
+      </w:r>
+    </w:p>
+    <w:p>
+      <w:pPr>
+        <w:spacing w:line="360" w:lineRule="auto"/>
+        <w:ind w:left="0" w:firstLine="0"/>
+        <w:jc w:val="center"/>
+        <w:rPr>
+          <w:rFonts w:ascii="Times New Roman" w:cs="Times New Roman" w:eastAsia="Times New Roman" w:hAnsi="Times New Roman"/>
+          <w:b w:val="1"/>
+          <w:sz w:val="24"/>
+          <w:szCs w:val="24"/>
+        </w:rPr>
+      </w:pPr>
+      <w:r>
+        <w:rPr>
+          <w:rtl w:val="0"/>
+        </w:rPr>
+      </w:r>
+    </w:p>
+    <w:p>
+      <w:pPr>
+        <w:spacing w:line="360" w:lineRule="auto"/>
+        <w:ind w:left="0" w:firstLine="0"/>
+        <w:jc w:val="center"/>
+        <w:rPr>
+          <w:rFonts w:ascii="Times New Roman" w:cs="Times New Roman" w:eastAsia="Times New Roman" w:hAnsi="Times New Roman"/>
+          <w:b w:val="1"/>
+          <w:sz w:val="24"/>
+          <w:szCs w:val="24"/>
+        </w:rPr>
+      </w:pPr>
+      <w:r>
+        <w:rPr>
+          <w:rtl w:val="0"/>
+        </w:rPr>
+      </w:r>
+    </w:p>
+    <w:p>
+      <w:pPr>
+        <w:spacing w:line="360" w:lineRule="auto"/>
+        <w:ind w:left="0" w:firstLine="0"/>
+        <w:jc w:val="center"/>
+        <w:rPr>
+          <w:rFonts w:ascii="Times New Roman" w:cs="Times New Roman" w:eastAsia="Times New Roman" w:hAnsi="Times New Roman"/>
+          <w:b w:val="1"/>
+          <w:sz w:val="24"/>
+          <w:szCs w:val="24"/>
+        </w:rPr>
+      </w:pPr>
+      <w:r>
+        <w:rPr>
+          <w:rtl w:val="0"/>
+        </w:rPr>
+      </w:r>
+    </w:p>
+    <w:p>
+      <w:pPr>
+        <w:spacing w:line="360" w:lineRule="auto"/>
+        <w:ind w:left="0" w:firstLine="0"/>
+        <w:jc w:val="center"/>
+        <w:rPr>
+          <w:rFonts w:ascii="Times New Roman" w:cs="Times New Roman" w:eastAsia="Times New Roman" w:hAnsi="Times New Roman"/>
+          <w:b w:val="1"/>
+          <w:sz w:val="24"/>
+          <w:szCs w:val="24"/>
+        </w:rPr>
+      </w:pPr>
+      <w:r>
+        <w:rPr>
+          <w:rtl w:val="0"/>
+        </w:rPr>
+      </w:r>
+    </w:p>
+    <w:p>
+      <w:pPr>
+        <w:spacing w:line="360" w:lineRule="auto"/>
+        <w:ind w:left="0" w:firstLine="0"/>
+        <w:jc w:val="center"/>
+        <w:rPr>
+          <w:rFonts w:ascii="Times New Roman" w:cs="Times New Roman" w:eastAsia="Times New Roman" w:hAnsi="Times New Roman"/>
+          <w:b w:val="1"/>
+          <w:sz w:val="24"/>
+          <w:szCs w:val="24"/>
+        </w:rPr>
+      </w:pPr>
+      <w:r>
+        <w:rPr>
+          <w:rtl w:val="0"/>
+        </w:rPr>
+      </w:r>
+    </w:p>
+    <w:p>
+      <w:pPr>
+        <w:spacing w:line="360" w:lineRule="auto"/>
+        <w:ind w:left="0" w:firstLine="0"/>
+        <w:jc w:val="center"/>
+        <w:rPr>
+          <w:rFonts w:ascii="Times New Roman" w:cs="Times New Roman" w:eastAsia="Times New Roman" w:hAnsi="Times New Roman"/>
+          <w:b w:val="1"/>
+          <w:sz w:val="24"/>
+          <w:szCs w:val="24"/>
+        </w:rPr>
+      </w:pPr>
+      <w:r>
+        <w:rPr>
+          <w:rtl w:val="0"/>
+        </w:rPr>
+      </w:r>
+    </w:p>
+    <w:p>
+      <w:pPr>
+        <w:spacing w:line="360" w:lineRule="auto"/>
+        <w:ind w:left="0" w:firstLine="0"/>
+        <w:jc w:val="center"/>
+        <w:rPr>
+          <w:rFonts w:ascii="Times New Roman" w:cs="Times New Roman" w:eastAsia="Times New Roman" w:hAnsi="Times New Roman"/>
+          <w:b w:val="1"/>
+          <w:sz w:val="24"/>
+          <w:szCs w:val="24"/>
+        </w:rPr>
+      </w:pPr>
+      <w:r>
+        <w:rPr>
+          <w:rtl w:val="0"/>
+        </w:rPr>
+      </w:r>
+    </w:p>
+    <w:p>
+      <w:pPr>
+        <w:spacing w:line="360" w:lineRule="auto"/>
+        <w:ind w:left="0" w:firstLine="0"/>
+        <w:jc w:val="center"/>
+        <w:rPr>
+          <w:rFonts w:ascii="Times New Roman" w:cs="Times New Roman" w:eastAsia="Times New Roman" w:hAnsi="Times New Roman"/>
+          <w:b w:val="1"/>
+          <w:sz w:val="24"/>
+          <w:szCs w:val="24"/>
+        </w:rPr>
+      </w:pPr>
+      <w:r>
+        <w:rPr>
+          <w:rtl w:val="0"/>
+        </w:rPr>
+      </w:r>
+    </w:p>
+    <w:p>
+      <w:pPr>
+        <w:spacing w:line="360" w:lineRule="auto"/>
+        <w:ind w:left="0" w:firstLine="0"/>
+        <w:jc w:val="center"/>
+        <w:rPr>
+          <w:rFonts w:ascii="Times New Roman" w:cs="Times New Roman" w:eastAsia="Times New Roman" w:hAnsi="Times New Roman"/>
+          <w:b w:val="1"/>
+          <w:sz w:val="24"/>
+          <w:szCs w:val="24"/>
+        </w:rPr>
+      </w:pPr>
+      <w:r>
+        <w:rPr>
+          <w:rtl w:val="0"/>
+        </w:rPr>
+      </w:r>
+    </w:p>
+    <w:p>
+      <w:pPr>
+        <w:spacing w:line="360" w:lineRule="auto"/>
+        <w:ind w:left="0" w:firstLine="0"/>
+        <w:jc w:val="left"/>
+        <w:rPr>
+          <w:rFonts w:ascii="Times New Roman" w:cs="Times New Roman" w:eastAsia="Times New Roman" w:hAnsi="Times New Roman"/>
+          <w:b w:val="1"/>
+          <w:sz w:val="24"/>
+          <w:szCs w:val="24"/>
+        </w:rPr>
+      </w:pPr>
+      <w:r>
+        <w:rPr>
+          <w:rtl w:val="0"/>
+        </w:rPr>
       </w:r>
     </w:p>
     <w:p>
@@ -1630,12 +2798,12 @@
           <wp:inline distB="114300" distT="114300" distL="114300" distR="114300">
             <wp:extent cx="3090863" cy="1466404"/>
             <wp:effectExtent b="0" l="0" r="0" t="0"/>
-            <wp:docPr id="16" name="image1.png"/>
+            <wp:docPr id="10" name="image4.png"/>
             <a:graphic>
               <a:graphicData uri="http://schemas.openxmlformats.org/drawingml/2006/picture">
                 <pic:pic>
                   <pic:nvPicPr>
-                    <pic:cNvPr id="0" name="image1.png"/>
+                    <pic:cNvPr id="0" name="image4.png"/>
                     <pic:cNvPicPr preferRelativeResize="0"/>
                   </pic:nvPicPr>
                   <pic:blipFill>
@@ -1794,12 +2962,12 @@
           <wp:inline distB="114300" distT="114300" distL="114300" distR="114300">
             <wp:extent cx="2305050" cy="1190625"/>
             <wp:effectExtent b="0" l="0" r="0" t="0"/>
-            <wp:docPr id="3" name="image5.png"/>
+            <wp:docPr id="4" name="image7.png"/>
             <a:graphic>
               <a:graphicData uri="http://schemas.openxmlformats.org/drawingml/2006/picture">
                 <pic:pic>
                   <pic:nvPicPr>
-                    <pic:cNvPr id="0" name="image5.png"/>
+                    <pic:cNvPr id="0" name="image7.png"/>
                     <pic:cNvPicPr preferRelativeResize="0"/>
                   </pic:nvPicPr>
                   <pic:blipFill>
@@ -1993,12 +3161,12 @@
           <wp:inline distB="114300" distT="114300" distL="114300" distR="114300">
             <wp:extent cx="4529138" cy="2656626"/>
             <wp:effectExtent b="0" l="0" r="0" t="0"/>
-            <wp:docPr id="2" name="image18.png"/>
+            <wp:docPr id="2" name="image10.png"/>
             <a:graphic>
               <a:graphicData uri="http://schemas.openxmlformats.org/drawingml/2006/picture">
                 <pic:pic>
                   <pic:nvPicPr>
-                    <pic:cNvPr id="0" name="image18.png"/>
+                    <pic:cNvPr id="0" name="image10.png"/>
                     <pic:cNvPicPr preferRelativeResize="0"/>
                   </pic:nvPicPr>
                   <pic:blipFill>
@@ -2072,12 +3240,12 @@
           <wp:inline distB="114300" distT="114300" distL="114300" distR="114300">
             <wp:extent cx="4538663" cy="2593521"/>
             <wp:effectExtent b="0" l="0" r="0" t="0"/>
-            <wp:docPr id="5" name="image7.png"/>
+            <wp:docPr id="5" name="image6.png"/>
             <a:graphic>
               <a:graphicData uri="http://schemas.openxmlformats.org/drawingml/2006/picture">
                 <pic:pic>
                   <pic:nvPicPr>
-                    <pic:cNvPr id="0" name="image7.png"/>
+                    <pic:cNvPr id="0" name="image6.png"/>
                     <pic:cNvPicPr preferRelativeResize="0"/>
                   </pic:nvPicPr>
                   <pic:blipFill>
@@ -2151,12 +3319,12 @@
           <wp:inline distB="114300" distT="114300" distL="114300" distR="114300">
             <wp:extent cx="4735058" cy="2776538"/>
             <wp:effectExtent b="0" l="0" r="0" t="0"/>
-            <wp:docPr id="1" name="image11.png"/>
+            <wp:docPr id="1" name="image2.png"/>
             <a:graphic>
               <a:graphicData uri="http://schemas.openxmlformats.org/drawingml/2006/picture">
                 <pic:pic>
                   <pic:nvPicPr>
-                    <pic:cNvPr id="0" name="image11.png"/>
+                    <pic:cNvPr id="0" name="image2.png"/>
                     <pic:cNvPicPr preferRelativeResize="0"/>
                   </pic:nvPicPr>
                   <pic:blipFill>
@@ -2230,12 +3398,12 @@
           <wp:inline distB="114300" distT="114300" distL="114300" distR="114300">
             <wp:extent cx="4767431" cy="3009342"/>
             <wp:effectExtent b="0" l="0" r="0" t="0"/>
-            <wp:docPr id="15" name="image16.png"/>
+            <wp:docPr id="7" name="image11.png"/>
             <a:graphic>
               <a:graphicData uri="http://schemas.openxmlformats.org/drawingml/2006/picture">
                 <pic:pic>
                   <pic:nvPicPr>
-                    <pic:cNvPr id="0" name="image16.png"/>
+                    <pic:cNvPr id="0" name="image11.png"/>
                     <pic:cNvPicPr preferRelativeResize="0"/>
                   </pic:nvPicPr>
                   <pic:blipFill>
@@ -2309,7 +3477,7 @@
           <wp:inline distB="114300" distT="114300" distL="114300" distR="114300">
             <wp:extent cx="4910138" cy="2842711"/>
             <wp:effectExtent b="0" l="0" r="0" t="0"/>
-            <wp:docPr id="17" name="image9.png"/>
+            <wp:docPr id="12" name="image9.png"/>
             <a:graphic>
               <a:graphicData uri="http://schemas.openxmlformats.org/drawingml/2006/picture">
                 <pic:pic>
@@ -2728,20 +3896,545 @@
       </w:pPr>
       <w:r>
         <w:rPr>
-          <w:rFonts w:ascii="Times New Roman" w:cs="Times New Roman" w:eastAsia="Times New Roman" w:hAnsi="Times New Roman"/>
+          <w:rtl w:val="0"/>
+        </w:rPr>
+      </w:r>
+    </w:p>
+    <w:p>
+      <w:pPr>
+        <w:numPr>
+          <w:ilvl w:val="0"/>
+          <w:numId w:val="4"/>
+        </w:numPr>
+        <w:spacing w:line="360" w:lineRule="auto"/>
+        <w:ind w:left="2160" w:hanging="360"/>
+        <w:rPr>
+          <w:rFonts w:ascii="Times New Roman" w:cs="Times New Roman" w:eastAsia="Times New Roman" w:hAnsi="Times New Roman"/>
+          <w:b w:val="1"/>
+          <w:sz w:val="24"/>
+          <w:szCs w:val="24"/>
+        </w:rPr>
+      </w:pPr>
+      <w:r>
+        <w:rPr>
+          <w:rFonts w:ascii="Times New Roman" w:cs="Times New Roman" w:eastAsia="Times New Roman" w:hAnsi="Times New Roman"/>
+          <w:b w:val="1"/>
+          <w:sz w:val="24"/>
+          <w:szCs w:val="24"/>
+          <w:rtl w:val="0"/>
+        </w:rPr>
+        <w:t xml:space="preserve">Baño:</w:t>
+      </w:r>
+    </w:p>
+    <w:p>
+      <w:pPr>
+        <w:spacing w:line="360" w:lineRule="auto"/>
+        <w:ind w:left="2160" w:firstLine="0"/>
+        <w:rPr>
+          <w:rFonts w:ascii="Times New Roman" w:cs="Times New Roman" w:eastAsia="Times New Roman" w:hAnsi="Times New Roman"/>
+          <w:sz w:val="24"/>
+          <w:szCs w:val="24"/>
+        </w:rPr>
+      </w:pPr>
+      <w:r>
+        <w:rPr>
+          <w:rFonts w:ascii="Times New Roman" w:cs="Times New Roman" w:eastAsia="Times New Roman" w:hAnsi="Times New Roman"/>
+          <w:sz w:val="24"/>
+          <w:szCs w:val="24"/>
+          <w:rtl w:val="0"/>
+        </w:rPr>
+        <w:t xml:space="preserve">Representa la sección de productos para el baño. Se utiliza en secciones que hablan sobre productos para el baño y otros productos relacionados.</w:t>
+      </w:r>
+    </w:p>
+    <w:p>
+      <w:pPr>
+        <w:spacing w:line="360" w:lineRule="auto"/>
+        <w:ind w:left="2160" w:firstLine="0"/>
+        <w:jc w:val="center"/>
+        <w:rPr>
+          <w:rFonts w:ascii="Times New Roman" w:cs="Times New Roman" w:eastAsia="Times New Roman" w:hAnsi="Times New Roman"/>
+          <w:sz w:val="24"/>
+          <w:szCs w:val="24"/>
+        </w:rPr>
+      </w:pPr>
+      <w:r>
+        <w:rPr>
+          <w:rtl w:val="0"/>
+        </w:rPr>
+      </w:r>
+    </w:p>
+    <w:p>
+      <w:pPr>
+        <w:numPr>
+          <w:ilvl w:val="0"/>
+          <w:numId w:val="4"/>
+        </w:numPr>
+        <w:spacing w:line="360" w:lineRule="auto"/>
+        <w:ind w:left="2160" w:hanging="360"/>
+        <w:rPr>
+          <w:rFonts w:ascii="Times New Roman" w:cs="Times New Roman" w:eastAsia="Times New Roman" w:hAnsi="Times New Roman"/>
+          <w:b w:val="1"/>
+          <w:sz w:val="24"/>
+          <w:szCs w:val="24"/>
+        </w:rPr>
+      </w:pPr>
+      <w:r>
+        <w:rPr>
+          <w:rFonts w:ascii="Times New Roman" w:cs="Times New Roman" w:eastAsia="Times New Roman" w:hAnsi="Times New Roman"/>
+          <w:b w:val="1"/>
+          <w:sz w:val="24"/>
+          <w:szCs w:val="24"/>
+          <w:rtl w:val="0"/>
+        </w:rPr>
+        <w:t xml:space="preserve">Cama:</w:t>
+      </w:r>
+    </w:p>
+    <w:p>
+      <w:pPr>
+        <w:spacing w:line="360" w:lineRule="auto"/>
+        <w:ind w:left="2160" w:firstLine="0"/>
+        <w:rPr>
+          <w:rFonts w:ascii="Times New Roman" w:cs="Times New Roman" w:eastAsia="Times New Roman" w:hAnsi="Times New Roman"/>
+          <w:sz w:val="24"/>
+          <w:szCs w:val="24"/>
+        </w:rPr>
+      </w:pPr>
+      <w:r>
+        <w:rPr>
+          <w:rFonts w:ascii="Times New Roman" w:cs="Times New Roman" w:eastAsia="Times New Roman" w:hAnsi="Times New Roman"/>
+          <w:sz w:val="24"/>
+          <w:szCs w:val="24"/>
+          <w:rtl w:val="0"/>
+        </w:rPr>
+        <w:t xml:space="preserve">Representa la sección de productos para la habitación, incluyendo ropa de cama y mobiliario. Se utiliza en secciones que hablan sobre productos para el dormitorio y otros productos relacionados.</w:t>
+      </w:r>
+    </w:p>
+    <w:p>
+      <w:pPr>
+        <w:spacing w:line="360" w:lineRule="auto"/>
+        <w:ind w:left="2160" w:firstLine="0"/>
+        <w:jc w:val="center"/>
+        <w:rPr>
+          <w:rFonts w:ascii="Times New Roman" w:cs="Times New Roman" w:eastAsia="Times New Roman" w:hAnsi="Times New Roman"/>
+          <w:sz w:val="24"/>
+          <w:szCs w:val="24"/>
+        </w:rPr>
+      </w:pPr>
+      <w:r>
+        <w:rPr>
+          <w:rtl w:val="0"/>
+        </w:rPr>
+      </w:r>
+    </w:p>
+    <w:p>
+      <w:pPr>
+        <w:numPr>
+          <w:ilvl w:val="0"/>
+          <w:numId w:val="4"/>
+        </w:numPr>
+        <w:spacing w:line="360" w:lineRule="auto"/>
+        <w:ind w:left="2160" w:hanging="360"/>
+        <w:rPr>
+          <w:rFonts w:ascii="Times New Roman" w:cs="Times New Roman" w:eastAsia="Times New Roman" w:hAnsi="Times New Roman"/>
+          <w:b w:val="1"/>
+          <w:sz w:val="24"/>
+          <w:szCs w:val="24"/>
+        </w:rPr>
+      </w:pPr>
+      <w:r>
+        <w:rPr>
+          <w:rFonts w:ascii="Times New Roman" w:cs="Times New Roman" w:eastAsia="Times New Roman" w:hAnsi="Times New Roman"/>
+          <w:b w:val="1"/>
+          <w:sz w:val="24"/>
+          <w:szCs w:val="24"/>
+          <w:rtl w:val="0"/>
+        </w:rPr>
+        <w:t xml:space="preserve">Descuento:</w:t>
+      </w:r>
+    </w:p>
+    <w:p>
+      <w:pPr>
+        <w:spacing w:line="360" w:lineRule="auto"/>
+        <w:ind w:left="2160" w:firstLine="0"/>
+        <w:rPr>
+          <w:rFonts w:ascii="Times New Roman" w:cs="Times New Roman" w:eastAsia="Times New Roman" w:hAnsi="Times New Roman"/>
+          <w:sz w:val="24"/>
+          <w:szCs w:val="24"/>
+        </w:rPr>
+      </w:pPr>
+      <w:r>
+        <w:rPr>
+          <w:rFonts w:ascii="Times New Roman" w:cs="Times New Roman" w:eastAsia="Times New Roman" w:hAnsi="Times New Roman"/>
+          <w:sz w:val="24"/>
+          <w:szCs w:val="24"/>
+          <w:rtl w:val="0"/>
+        </w:rPr>
+        <w:t xml:space="preserve">Representa productos con descuentos especiales y ofertas. Se utiliza en secciones que hablan sobre promociones especiales, ofertas y descuentos.</w:t>
+      </w:r>
+    </w:p>
+    <w:p>
+      <w:pPr>
+        <w:spacing w:line="360" w:lineRule="auto"/>
+        <w:ind w:left="2160" w:firstLine="0"/>
+        <w:jc w:val="center"/>
+        <w:rPr>
+          <w:rFonts w:ascii="Times New Roman" w:cs="Times New Roman" w:eastAsia="Times New Roman" w:hAnsi="Times New Roman"/>
+          <w:sz w:val="24"/>
+          <w:szCs w:val="24"/>
+        </w:rPr>
+      </w:pPr>
+      <w:r>
+        <w:rPr>
+          <w:rtl w:val="0"/>
+        </w:rPr>
+      </w:r>
+    </w:p>
+    <w:p>
+      <w:pPr>
+        <w:numPr>
+          <w:ilvl w:val="0"/>
+          <w:numId w:val="4"/>
+        </w:numPr>
+        <w:spacing w:line="360" w:lineRule="auto"/>
+        <w:ind w:left="2160" w:hanging="360"/>
+        <w:rPr>
+          <w:rFonts w:ascii="Times New Roman" w:cs="Times New Roman" w:eastAsia="Times New Roman" w:hAnsi="Times New Roman"/>
+          <w:b w:val="1"/>
+          <w:sz w:val="24"/>
+          <w:szCs w:val="24"/>
+        </w:rPr>
+      </w:pPr>
+      <w:r>
+        <w:rPr>
+          <w:rFonts w:ascii="Times New Roman" w:cs="Times New Roman" w:eastAsia="Times New Roman" w:hAnsi="Times New Roman"/>
+          <w:b w:val="1"/>
+          <w:sz w:val="24"/>
+          <w:szCs w:val="24"/>
+          <w:rtl w:val="0"/>
+        </w:rPr>
+        <w:t xml:space="preserve">Herramientas:</w:t>
+      </w:r>
+    </w:p>
+    <w:p>
+      <w:pPr>
+        <w:spacing w:line="360" w:lineRule="auto"/>
+        <w:ind w:left="2160" w:firstLine="0"/>
+        <w:rPr>
+          <w:rFonts w:ascii="Times New Roman" w:cs="Times New Roman" w:eastAsia="Times New Roman" w:hAnsi="Times New Roman"/>
+          <w:sz w:val="24"/>
+          <w:szCs w:val="24"/>
+        </w:rPr>
+      </w:pPr>
+      <w:r>
+        <w:rPr>
+          <w:rFonts w:ascii="Times New Roman" w:cs="Times New Roman" w:eastAsia="Times New Roman" w:hAnsi="Times New Roman"/>
+          <w:sz w:val="24"/>
+          <w:szCs w:val="24"/>
+          <w:rtl w:val="0"/>
+        </w:rPr>
+        <w:t xml:space="preserve">Representa la sección de herramientas manuales y eléctricas. Se utiliza en secciones que hablan sobre herramientas y otros productos relacionados.</w:t>
+      </w:r>
+    </w:p>
+    <w:p>
+      <w:pPr>
+        <w:spacing w:line="360" w:lineRule="auto"/>
+        <w:ind w:left="2160" w:firstLine="0"/>
+        <w:jc w:val="center"/>
+        <w:rPr>
+          <w:rFonts w:ascii="Times New Roman" w:cs="Times New Roman" w:eastAsia="Times New Roman" w:hAnsi="Times New Roman"/>
+          <w:sz w:val="24"/>
+          <w:szCs w:val="24"/>
+        </w:rPr>
+      </w:pPr>
+      <w:r>
+        <w:rPr>
+          <w:rtl w:val="0"/>
+        </w:rPr>
+      </w:r>
+    </w:p>
+    <w:p>
+      <w:pPr>
+        <w:spacing w:line="360" w:lineRule="auto"/>
+        <w:ind w:left="1440" w:firstLine="0"/>
+        <w:rPr>
+          <w:rFonts w:ascii="Times New Roman" w:cs="Times New Roman" w:eastAsia="Times New Roman" w:hAnsi="Times New Roman"/>
+          <w:sz w:val="24"/>
+          <w:szCs w:val="24"/>
+        </w:rPr>
+      </w:pPr>
+      <w:r>
+        <w:rPr>
+          <w:rFonts w:ascii="Times New Roman" w:cs="Times New Roman" w:eastAsia="Times New Roman" w:hAnsi="Times New Roman"/>
+          <w:sz w:val="24"/>
+          <w:szCs w:val="24"/>
+          <w:rtl w:val="0"/>
+        </w:rPr>
+        <w:t xml:space="preserve">Para garantizar el correcto uso de la iconografía, se recomienda seguir las siguientes directrices:</w:t>
+      </w:r>
+    </w:p>
+    <w:p>
+      <w:pPr>
+        <w:numPr>
+          <w:ilvl w:val="0"/>
+          <w:numId w:val="3"/>
+        </w:numPr>
+        <w:spacing w:line="360" w:lineRule="auto"/>
+        <w:ind w:left="2160" w:hanging="360"/>
+        <w:rPr>
+          <w:rFonts w:ascii="Times New Roman" w:cs="Times New Roman" w:eastAsia="Times New Roman" w:hAnsi="Times New Roman"/>
+          <w:sz w:val="24"/>
+          <w:szCs w:val="24"/>
+          <w:u w:val="none"/>
+        </w:rPr>
+      </w:pPr>
+      <w:r>
+        <w:rPr>
+          <w:rFonts w:ascii="Times New Roman" w:cs="Times New Roman" w:eastAsia="Times New Roman" w:hAnsi="Times New Roman"/>
+          <w:sz w:val="24"/>
+          <w:szCs w:val="24"/>
+          <w:rtl w:val="0"/>
+        </w:rPr>
+        <w:t xml:space="preserve">Utilizar los iconos de GoShop de manera consistente en la página web, los documentos, las presentaciones y las publicaciones en redes sociales.</w:t>
+      </w:r>
+    </w:p>
+    <w:p>
+      <w:pPr>
+        <w:numPr>
+          <w:ilvl w:val="0"/>
+          <w:numId w:val="3"/>
+        </w:numPr>
+        <w:spacing w:line="360" w:lineRule="auto"/>
+        <w:ind w:left="2160" w:hanging="360"/>
+        <w:rPr>
+          <w:rFonts w:ascii="Times New Roman" w:cs="Times New Roman" w:eastAsia="Times New Roman" w:hAnsi="Times New Roman"/>
+          <w:sz w:val="24"/>
+          <w:szCs w:val="24"/>
+          <w:u w:val="none"/>
+        </w:rPr>
+      </w:pPr>
+      <w:r>
+        <w:rPr>
+          <w:rFonts w:ascii="Times New Roman" w:cs="Times New Roman" w:eastAsia="Times New Roman" w:hAnsi="Times New Roman"/>
+          <w:sz w:val="24"/>
+          <w:szCs w:val="24"/>
+          <w:rtl w:val="0"/>
+        </w:rPr>
+        <w:t xml:space="preserve">Utilizar los iconos en su tamaño original, o en una variación proporcionalmente adecuada para asegurar su legibilidad.</w:t>
+      </w:r>
+    </w:p>
+    <w:p>
+      <w:pPr>
+        <w:numPr>
+          <w:ilvl w:val="0"/>
+          <w:numId w:val="3"/>
+        </w:numPr>
+        <w:spacing w:line="360" w:lineRule="auto"/>
+        <w:ind w:left="2160" w:hanging="360"/>
+        <w:rPr>
+          <w:rFonts w:ascii="Times New Roman" w:cs="Times New Roman" w:eastAsia="Times New Roman" w:hAnsi="Times New Roman"/>
+          <w:sz w:val="24"/>
+          <w:szCs w:val="24"/>
+          <w:u w:val="none"/>
+        </w:rPr>
+      </w:pPr>
+      <w:r>
+        <w:rPr>
+          <w:rFonts w:ascii="Times New Roman" w:cs="Times New Roman" w:eastAsia="Times New Roman" w:hAnsi="Times New Roman"/>
+          <w:sz w:val="24"/>
+          <w:szCs w:val="24"/>
+          <w:rtl w:val="0"/>
+        </w:rPr>
+        <w:t xml:space="preserve">No utilizar otros iconos que no sean los de  GoShop, a menos que se haya autorizado previamente por </w:t>
+      </w:r>
+      <w:r>
+        <w:rPr>
+          <w:rFonts w:ascii="Times New Roman" w:cs="Times New Roman" w:eastAsia="Times New Roman" w:hAnsi="Times New Roman"/>
+          <w:sz w:val="24"/>
+          <w:szCs w:val="24"/>
+          <w:rtl w:val="0"/>
+        </w:rPr>
+        <w:t xml:space="preserve">HomeSkill</w:t>
+      </w:r>
+      <w:r>
+        <w:rPr>
+          <w:rFonts w:ascii="Times New Roman" w:cs="Times New Roman" w:eastAsia="Times New Roman" w:hAnsi="Times New Roman"/>
+          <w:sz w:val="24"/>
+          <w:szCs w:val="24"/>
+          <w:rtl w:val="0"/>
+        </w:rPr>
+        <w:t xml:space="preserve"> S.A.C.</w:t>
+      </w:r>
+    </w:p>
+    <w:p>
+      <w:pPr>
+        <w:numPr>
+          <w:ilvl w:val="0"/>
+          <w:numId w:val="3"/>
+        </w:numPr>
+        <w:spacing w:line="360" w:lineRule="auto"/>
+        <w:ind w:left="2160" w:hanging="360"/>
+        <w:rPr>
+          <w:rFonts w:ascii="Times New Roman" w:cs="Times New Roman" w:eastAsia="Times New Roman" w:hAnsi="Times New Roman"/>
+          <w:sz w:val="24"/>
+          <w:szCs w:val="24"/>
+          <w:u w:val="none"/>
+        </w:rPr>
+      </w:pPr>
+      <w:r>
+        <w:rPr>
+          <w:rFonts w:ascii="Times New Roman" w:cs="Times New Roman" w:eastAsia="Times New Roman" w:hAnsi="Times New Roman"/>
+          <w:sz w:val="24"/>
+          <w:szCs w:val="24"/>
+          <w:rtl w:val="0"/>
+        </w:rPr>
+        <w:t xml:space="preserve">No alterar los iconos originales, ni utilizar efectos que distorsionen su apariencia original.</w:t>
+      </w:r>
+    </w:p>
+    <w:p>
+      <w:pPr>
+        <w:numPr>
+          <w:ilvl w:val="0"/>
+          <w:numId w:val="3"/>
+        </w:numPr>
+        <w:spacing w:line="360" w:lineRule="auto"/>
+        <w:ind w:left="2160" w:hanging="360"/>
+        <w:rPr>
+          <w:rFonts w:ascii="Times New Roman" w:cs="Times New Roman" w:eastAsia="Times New Roman" w:hAnsi="Times New Roman"/>
+          <w:sz w:val="24"/>
+          <w:szCs w:val="24"/>
+          <w:u w:val="none"/>
+        </w:rPr>
+      </w:pPr>
+      <w:r>
+        <w:rPr>
+          <w:rFonts w:ascii="Times New Roman" w:cs="Times New Roman" w:eastAsia="Times New Roman" w:hAnsi="Times New Roman"/>
+          <w:sz w:val="24"/>
+          <w:szCs w:val="24"/>
+          <w:rtl w:val="0"/>
+        </w:rPr>
+        <w:t xml:space="preserve">No utilizar los iconos de manera ofensiva, difamatoria o en contra de los intereses de </w:t>
+      </w:r>
+      <w:r>
+        <w:rPr>
+          <w:rFonts w:ascii="Times New Roman" w:cs="Times New Roman" w:eastAsia="Times New Roman" w:hAnsi="Times New Roman"/>
+          <w:sz w:val="24"/>
+          <w:szCs w:val="24"/>
+          <w:rtl w:val="0"/>
+        </w:rPr>
+        <w:t xml:space="preserve">HomeSkill</w:t>
+      </w:r>
+      <w:r>
+        <w:rPr>
+          <w:rFonts w:ascii="Times New Roman" w:cs="Times New Roman" w:eastAsia="Times New Roman" w:hAnsi="Times New Roman"/>
+          <w:sz w:val="24"/>
+          <w:szCs w:val="24"/>
+          <w:rtl w:val="0"/>
+        </w:rPr>
+        <w:t xml:space="preserve"> S.A.C.</w:t>
+      </w:r>
+    </w:p>
+    <w:p>
+      <w:pPr>
+        <w:spacing w:line="360" w:lineRule="auto"/>
+        <w:ind w:left="0" w:firstLine="0"/>
+        <w:rPr>
+          <w:rFonts w:ascii="Times New Roman" w:cs="Times New Roman" w:eastAsia="Times New Roman" w:hAnsi="Times New Roman"/>
+          <w:sz w:val="24"/>
+          <w:szCs w:val="24"/>
+        </w:rPr>
+      </w:pPr>
+      <w:r>
+        <w:rPr>
+          <w:rtl w:val="0"/>
+        </w:rPr>
+      </w:r>
+    </w:p>
+    <w:p>
+      <w:pPr>
+        <w:pStyle w:val="Heading1"/>
+        <w:numPr>
+          <w:ilvl w:val="0"/>
+          <w:numId w:val="2"/>
+        </w:numPr>
+        <w:spacing w:after="0" w:afterAutospacing="0" w:line="360" w:lineRule="auto"/>
+        <w:ind w:left="720" w:hanging="360"/>
+        <w:rPr>
+          <w:rFonts w:ascii="Times New Roman" w:cs="Times New Roman" w:eastAsia="Times New Roman" w:hAnsi="Times New Roman"/>
+          <w:b w:val="1"/>
+          <w:sz w:val="24"/>
+          <w:szCs w:val="24"/>
+        </w:rPr>
+      </w:pPr>
+      <w:bookmarkStart w:colFirst="0" w:colLast="0" w:name="_hxu8cyzfsoj8" w:id="8"/>
+      <w:bookmarkEnd w:id="8"/>
+      <w:r>
+        <w:rPr>
+          <w:rFonts w:ascii="Times New Roman" w:cs="Times New Roman" w:eastAsia="Times New Roman" w:hAnsi="Times New Roman"/>
+          <w:b w:val="1"/>
+          <w:sz w:val="24"/>
+          <w:szCs w:val="24"/>
+          <w:rtl w:val="0"/>
+        </w:rPr>
+        <w:t xml:space="preserve">Estructura y diseño de la página</w:t>
+      </w:r>
+    </w:p>
+    <w:p>
+      <w:pPr>
+        <w:pStyle w:val="Heading2"/>
+        <w:numPr>
+          <w:ilvl w:val="1"/>
+          <w:numId w:val="2"/>
+        </w:numPr>
+        <w:spacing w:before="0" w:beforeAutospacing="0" w:line="360" w:lineRule="auto"/>
+        <w:ind w:left="1440" w:hanging="360"/>
+        <w:rPr>
+          <w:rFonts w:ascii="Times New Roman" w:cs="Times New Roman" w:eastAsia="Times New Roman" w:hAnsi="Times New Roman"/>
+          <w:b w:val="1"/>
+          <w:sz w:val="24"/>
+          <w:szCs w:val="24"/>
+        </w:rPr>
+      </w:pPr>
+      <w:bookmarkStart w:colFirst="0" w:colLast="0" w:name="_xcgqca7r5bhm" w:id="9"/>
+      <w:bookmarkEnd w:id="9"/>
+      <w:r>
+        <w:rPr>
+          <w:rFonts w:ascii="Times New Roman" w:cs="Times New Roman" w:eastAsia="Times New Roman" w:hAnsi="Times New Roman"/>
+          <w:b w:val="1"/>
+          <w:sz w:val="24"/>
+          <w:szCs w:val="24"/>
+          <w:rtl w:val="0"/>
+        </w:rPr>
+        <w:t xml:space="preserve">Diseño general de una página</w:t>
+      </w:r>
+    </w:p>
+    <w:p>
+      <w:pPr>
+        <w:spacing w:line="360" w:lineRule="auto"/>
+        <w:ind w:left="1440" w:firstLine="0"/>
+        <w:rPr>
+          <w:rFonts w:ascii="Times New Roman" w:cs="Times New Roman" w:eastAsia="Times New Roman" w:hAnsi="Times New Roman"/>
+          <w:b w:val="1"/>
+          <w:sz w:val="24"/>
+          <w:szCs w:val="24"/>
+        </w:rPr>
+      </w:pPr>
+      <w:r>
+        <w:rPr>
+          <w:rFonts w:ascii="Times New Roman" w:cs="Times New Roman" w:eastAsia="Times New Roman" w:hAnsi="Times New Roman"/>
+          <w:b w:val="1"/>
           <w:sz w:val="24"/>
           <w:szCs w:val="24"/>
         </w:rPr>
         <w:drawing>
           <wp:inline distB="114300" distT="114300" distL="114300" distR="114300">
-            <wp:extent cx="1022513" cy="1192931"/>
+            <wp:extent cx="5322447" cy="3302732"/>
             <wp:effectExtent b="0" l="0" r="0" t="0"/>
-            <wp:docPr id="12" name="image8.png"/>
+            <wp:docPr id="11" name="image5.png"/>
             <a:graphic>
               <a:graphicData uri="http://schemas.openxmlformats.org/drawingml/2006/picture">
                 <pic:pic>
                   <pic:nvPicPr>
-                    <pic:cNvPr id="0" name="image8.png"/>
+                    <pic:cNvPr id="0" name="image5.png"/>
                     <pic:cNvPicPr preferRelativeResize="0"/>
                   </pic:nvPicPr>
                   <pic:blipFill>
@@ -2754,7 +4447,7 @@
                   <pic:spPr>
                     <a:xfrm>
                       <a:off x="0" y="0"/>
-                      <a:ext cx="1022513" cy="1192931"/>
+                      <a:ext cx="5322447" cy="3302732"/>
                     </a:xfrm>
                     <a:prstGeom prst="rect"/>
                     <a:ln/>
@@ -2773,77 +4466,78 @@
     </w:p>
     <w:p>
       <w:pPr>
+        <w:ind w:left="1440" w:firstLine="0"/>
+        <w:rPr>
+          <w:rFonts w:ascii="Times New Roman" w:cs="Times New Roman" w:eastAsia="Times New Roman" w:hAnsi="Times New Roman"/>
+          <w:b w:val="1"/>
+          <w:sz w:val="24"/>
+          <w:szCs w:val="24"/>
+        </w:rPr>
+      </w:pPr>
+      <w:r>
+        <w:rPr>
+          <w:rtl w:val="0"/>
+        </w:rPr>
+      </w:r>
+    </w:p>
+    <w:p>
+      <w:pPr>
+        <w:pStyle w:val="Heading2"/>
         <w:numPr>
-          <w:ilvl w:val="0"/>
-          <w:numId w:val="4"/>
+          <w:ilvl w:val="1"/>
+          <w:numId w:val="2"/>
         </w:numPr>
         <w:spacing w:line="360" w:lineRule="auto"/>
-        <w:ind w:left="2160" w:hanging="360"/>
-        <w:rPr>
-          <w:rFonts w:ascii="Times New Roman" w:cs="Times New Roman" w:eastAsia="Times New Roman" w:hAnsi="Times New Roman"/>
-          <w:b w:val="1"/>
-          <w:sz w:val="24"/>
-          <w:szCs w:val="24"/>
-        </w:rPr>
-      </w:pPr>
-      <w:r>
-        <w:rPr>
-          <w:rFonts w:ascii="Times New Roman" w:cs="Times New Roman" w:eastAsia="Times New Roman" w:hAnsi="Times New Roman"/>
-          <w:b w:val="1"/>
-          <w:sz w:val="24"/>
-          <w:szCs w:val="24"/>
-          <w:rtl w:val="0"/>
-        </w:rPr>
-        <w:t xml:space="preserve">Baño:</w:t>
-      </w:r>
-    </w:p>
-    <w:p>
-      <w:pPr>
-        <w:spacing w:line="360" w:lineRule="auto"/>
-        <w:ind w:left="2160" w:firstLine="0"/>
-        <w:rPr>
-          <w:rFonts w:ascii="Times New Roman" w:cs="Times New Roman" w:eastAsia="Times New Roman" w:hAnsi="Times New Roman"/>
-          <w:sz w:val="24"/>
-          <w:szCs w:val="24"/>
-        </w:rPr>
-      </w:pPr>
-      <w:r>
-        <w:rPr>
-          <w:rFonts w:ascii="Times New Roman" w:cs="Times New Roman" w:eastAsia="Times New Roman" w:hAnsi="Times New Roman"/>
-          <w:sz w:val="24"/>
-          <w:szCs w:val="24"/>
-          <w:rtl w:val="0"/>
-        </w:rPr>
-        <w:t xml:space="preserve">Representa la sección de productos para el baño. Se utiliza en secciones que hablan sobre productos para el baño y otros productos relacionados.</w:t>
-      </w:r>
-    </w:p>
-    <w:p>
-      <w:pPr>
-        <w:spacing w:line="360" w:lineRule="auto"/>
-        <w:ind w:left="2160" w:firstLine="0"/>
+        <w:ind w:left="1440" w:hanging="360"/>
+        <w:rPr>
+          <w:rFonts w:ascii="Times New Roman" w:cs="Times New Roman" w:eastAsia="Times New Roman" w:hAnsi="Times New Roman"/>
+          <w:b w:val="1"/>
+          <w:sz w:val="24"/>
+          <w:szCs w:val="24"/>
+        </w:rPr>
+      </w:pPr>
+      <w:bookmarkStart w:colFirst="0" w:colLast="0" w:name="_qktkfh5ob49" w:id="10"/>
+      <w:bookmarkEnd w:id="10"/>
+      <w:r>
+        <w:rPr>
+          <w:rFonts w:ascii="Times New Roman" w:cs="Times New Roman" w:eastAsia="Times New Roman" w:hAnsi="Times New Roman"/>
+          <w:b w:val="1"/>
+          <w:sz w:val="24"/>
+          <w:szCs w:val="24"/>
+          <w:rtl w:val="0"/>
+        </w:rPr>
+        <w:t xml:space="preserve">Distribución de elementos</w:t>
+      </w:r>
+    </w:p>
+    <w:p>
+      <w:pPr>
+        <w:spacing w:line="360" w:lineRule="auto"/>
+        <w:ind w:left="1440" w:firstLine="0"/>
         <w:jc w:val="center"/>
         <w:rPr>
           <w:rFonts w:ascii="Times New Roman" w:cs="Times New Roman" w:eastAsia="Times New Roman" w:hAnsi="Times New Roman"/>
-          <w:sz w:val="24"/>
-          <w:szCs w:val="24"/>
-        </w:rPr>
-      </w:pPr>
-      <w:r>
-        <w:rPr>
-          <w:rFonts w:ascii="Times New Roman" w:cs="Times New Roman" w:eastAsia="Times New Roman" w:hAnsi="Times New Roman"/>
+          <w:b w:val="1"/>
+          <w:sz w:val="24"/>
+          <w:szCs w:val="24"/>
+        </w:rPr>
+      </w:pPr>
+      <w:r>
+        <w:rPr>
+          <w:rFonts w:ascii="Times New Roman" w:cs="Times New Roman" w:eastAsia="Times New Roman" w:hAnsi="Times New Roman"/>
+          <w:b w:val="1"/>
           <w:sz w:val="24"/>
           <w:szCs w:val="24"/>
         </w:rPr>
         <w:drawing>
           <wp:inline distB="114300" distT="114300" distL="114300" distR="114300">
-            <wp:extent cx="1253962" cy="1130805"/>
+            <wp:extent cx="5233988" cy="3226040"/>
             <wp:effectExtent b="0" l="0" r="0" t="0"/>
-            <wp:docPr id="14" name="image2.png"/>
+            <wp:docPr id="8" name="image8.png"/>
             <a:graphic>
               <a:graphicData uri="http://schemas.openxmlformats.org/drawingml/2006/picture">
                 <pic:pic>
                   <pic:nvPicPr>
-                    <pic:cNvPr id="0" name="image2.png"/>
+                    <pic:cNvPr id="0" name="image8.png"/>
                     <pic:cNvPicPr preferRelativeResize="0"/>
                   </pic:nvPicPr>
                   <pic:blipFill>
@@ -2856,7 +4550,7 @@
                   <pic:spPr>
                     <a:xfrm>
                       <a:off x="0" y="0"/>
-                      <a:ext cx="1253962" cy="1130805"/>
+                      <a:ext cx="5233988" cy="3226040"/>
                     </a:xfrm>
                     <a:prstGeom prst="rect"/>
                     <a:ln/>
@@ -2875,602 +4569,12 @@
     </w:p>
     <w:p>
       <w:pPr>
-        <w:numPr>
-          <w:ilvl w:val="0"/>
-          <w:numId w:val="4"/>
-        </w:numPr>
-        <w:spacing w:line="360" w:lineRule="auto"/>
-        <w:ind w:left="2160" w:hanging="360"/>
-        <w:rPr>
-          <w:rFonts w:ascii="Times New Roman" w:cs="Times New Roman" w:eastAsia="Times New Roman" w:hAnsi="Times New Roman"/>
-          <w:b w:val="1"/>
-          <w:sz w:val="24"/>
-          <w:szCs w:val="24"/>
-        </w:rPr>
-      </w:pPr>
-      <w:r>
-        <w:rPr>
-          <w:rFonts w:ascii="Times New Roman" w:cs="Times New Roman" w:eastAsia="Times New Roman" w:hAnsi="Times New Roman"/>
-          <w:b w:val="1"/>
-          <w:sz w:val="24"/>
-          <w:szCs w:val="24"/>
-          <w:rtl w:val="0"/>
-        </w:rPr>
-        <w:t xml:space="preserve">Cama:</w:t>
-      </w:r>
-    </w:p>
-    <w:p>
-      <w:pPr>
-        <w:spacing w:line="360" w:lineRule="auto"/>
-        <w:ind w:left="2160" w:firstLine="0"/>
-        <w:rPr>
-          <w:rFonts w:ascii="Times New Roman" w:cs="Times New Roman" w:eastAsia="Times New Roman" w:hAnsi="Times New Roman"/>
-          <w:sz w:val="24"/>
-          <w:szCs w:val="24"/>
-        </w:rPr>
-      </w:pPr>
-      <w:r>
-        <w:rPr>
-          <w:rFonts w:ascii="Times New Roman" w:cs="Times New Roman" w:eastAsia="Times New Roman" w:hAnsi="Times New Roman"/>
-          <w:sz w:val="24"/>
-          <w:szCs w:val="24"/>
-          <w:rtl w:val="0"/>
-        </w:rPr>
-        <w:t xml:space="preserve">Representa la sección de productos para la habitación, incluyendo ropa de cama y mobiliario. Se utiliza en secciones que hablan sobre productos para el dormitorio y otros productos relacionados.</w:t>
-      </w:r>
-    </w:p>
-    <w:p>
-      <w:pPr>
-        <w:spacing w:line="360" w:lineRule="auto"/>
-        <w:ind w:left="2160" w:firstLine="0"/>
-        <w:jc w:val="center"/>
-        <w:rPr>
-          <w:rFonts w:ascii="Times New Roman" w:cs="Times New Roman" w:eastAsia="Times New Roman" w:hAnsi="Times New Roman"/>
-          <w:sz w:val="24"/>
-          <w:szCs w:val="24"/>
-        </w:rPr>
-      </w:pPr>
-      <w:r>
-        <w:rPr>
-          <w:rFonts w:ascii="Times New Roman" w:cs="Times New Roman" w:eastAsia="Times New Roman" w:hAnsi="Times New Roman"/>
-          <w:sz w:val="24"/>
-          <w:szCs w:val="24"/>
-        </w:rPr>
-        <w:drawing>
-          <wp:inline distB="114300" distT="114300" distL="114300" distR="114300">
-            <wp:extent cx="1253962" cy="1253962"/>
-            <wp:effectExtent b="0" l="0" r="0" t="0"/>
-            <wp:docPr id="19" name="image3.png"/>
-            <a:graphic>
-              <a:graphicData uri="http://schemas.openxmlformats.org/drawingml/2006/picture">
-                <pic:pic>
-                  <pic:nvPicPr>
-                    <pic:cNvPr id="0" name="image3.png"/>
-                    <pic:cNvPicPr preferRelativeResize="0"/>
-                  </pic:nvPicPr>
-                  <pic:blipFill>
-                    <a:blip r:embed="rId15"/>
-                    <a:srcRect b="0" l="0" r="0" t="0"/>
-                    <a:stretch>
-                      <a:fillRect/>
-                    </a:stretch>
-                  </pic:blipFill>
-                  <pic:spPr>
-                    <a:xfrm>
-                      <a:off x="0" y="0"/>
-                      <a:ext cx="1253962" cy="1253962"/>
-                    </a:xfrm>
-                    <a:prstGeom prst="rect"/>
-                    <a:ln/>
-                  </pic:spPr>
-                </pic:pic>
-              </a:graphicData>
-            </a:graphic>
-          </wp:inline>
-        </w:drawing>
-      </w:r>
-      <w:r>
-        <w:rPr>
-          <w:rtl w:val="0"/>
-        </w:rPr>
-      </w:r>
-    </w:p>
-    <w:p>
-      <w:pPr>
-        <w:numPr>
-          <w:ilvl w:val="0"/>
-          <w:numId w:val="4"/>
-        </w:numPr>
-        <w:spacing w:line="360" w:lineRule="auto"/>
-        <w:ind w:left="2160" w:hanging="360"/>
-        <w:rPr>
-          <w:rFonts w:ascii="Times New Roman" w:cs="Times New Roman" w:eastAsia="Times New Roman" w:hAnsi="Times New Roman"/>
-          <w:b w:val="1"/>
-          <w:sz w:val="24"/>
-          <w:szCs w:val="24"/>
-        </w:rPr>
-      </w:pPr>
-      <w:r>
-        <w:rPr>
-          <w:rFonts w:ascii="Times New Roman" w:cs="Times New Roman" w:eastAsia="Times New Roman" w:hAnsi="Times New Roman"/>
-          <w:b w:val="1"/>
-          <w:sz w:val="24"/>
-          <w:szCs w:val="24"/>
-          <w:rtl w:val="0"/>
-        </w:rPr>
-        <w:t xml:space="preserve">Descuento:</w:t>
-      </w:r>
-    </w:p>
-    <w:p>
-      <w:pPr>
-        <w:spacing w:line="360" w:lineRule="auto"/>
-        <w:ind w:left="2160" w:firstLine="0"/>
-        <w:rPr>
-          <w:rFonts w:ascii="Times New Roman" w:cs="Times New Roman" w:eastAsia="Times New Roman" w:hAnsi="Times New Roman"/>
-          <w:sz w:val="24"/>
-          <w:szCs w:val="24"/>
-        </w:rPr>
-      </w:pPr>
-      <w:r>
-        <w:rPr>
-          <w:rFonts w:ascii="Times New Roman" w:cs="Times New Roman" w:eastAsia="Times New Roman" w:hAnsi="Times New Roman"/>
-          <w:sz w:val="24"/>
-          <w:szCs w:val="24"/>
-          <w:rtl w:val="0"/>
-        </w:rPr>
-        <w:t xml:space="preserve">Representa productos con descuentos especiales y ofertas. Se utiliza en secciones que hablan sobre promociones especiales, ofertas y descuentos.</w:t>
-      </w:r>
-    </w:p>
-    <w:p>
-      <w:pPr>
-        <w:spacing w:line="360" w:lineRule="auto"/>
-        <w:ind w:left="2160" w:firstLine="0"/>
-        <w:jc w:val="center"/>
-        <w:rPr>
-          <w:rFonts w:ascii="Times New Roman" w:cs="Times New Roman" w:eastAsia="Times New Roman" w:hAnsi="Times New Roman"/>
-          <w:sz w:val="24"/>
-          <w:szCs w:val="24"/>
-        </w:rPr>
-      </w:pPr>
-      <w:r>
-        <w:rPr>
-          <w:rFonts w:ascii="Times New Roman" w:cs="Times New Roman" w:eastAsia="Times New Roman" w:hAnsi="Times New Roman"/>
-          <w:sz w:val="24"/>
-          <w:szCs w:val="24"/>
-        </w:rPr>
-        <w:drawing>
-          <wp:inline distB="114300" distT="114300" distL="114300" distR="114300">
-            <wp:extent cx="812963" cy="848828"/>
-            <wp:effectExtent b="0" l="0" r="0" t="0"/>
-            <wp:docPr id="11" name="image14.png"/>
-            <a:graphic>
-              <a:graphicData uri="http://schemas.openxmlformats.org/drawingml/2006/picture">
-                <pic:pic>
-                  <pic:nvPicPr>
-                    <pic:cNvPr id="0" name="image14.png"/>
-                    <pic:cNvPicPr preferRelativeResize="0"/>
-                  </pic:nvPicPr>
-                  <pic:blipFill>
-                    <a:blip r:embed="rId16"/>
-                    <a:srcRect b="0" l="0" r="0" t="0"/>
-                    <a:stretch>
-                      <a:fillRect/>
-                    </a:stretch>
-                  </pic:blipFill>
-                  <pic:spPr>
-                    <a:xfrm>
-                      <a:off x="0" y="0"/>
-                      <a:ext cx="812963" cy="848828"/>
-                    </a:xfrm>
-                    <a:prstGeom prst="rect"/>
-                    <a:ln/>
-                  </pic:spPr>
-                </pic:pic>
-              </a:graphicData>
-            </a:graphic>
-          </wp:inline>
-        </w:drawing>
-      </w:r>
-      <w:r>
-        <w:rPr>
-          <w:rtl w:val="0"/>
-        </w:rPr>
-      </w:r>
-    </w:p>
-    <w:p>
-      <w:pPr>
-        <w:numPr>
-          <w:ilvl w:val="0"/>
-          <w:numId w:val="4"/>
-        </w:numPr>
-        <w:spacing w:line="360" w:lineRule="auto"/>
-        <w:ind w:left="2160" w:hanging="360"/>
-        <w:rPr>
-          <w:rFonts w:ascii="Times New Roman" w:cs="Times New Roman" w:eastAsia="Times New Roman" w:hAnsi="Times New Roman"/>
-          <w:b w:val="1"/>
-          <w:sz w:val="24"/>
-          <w:szCs w:val="24"/>
-        </w:rPr>
-      </w:pPr>
-      <w:r>
-        <w:rPr>
-          <w:rFonts w:ascii="Times New Roman" w:cs="Times New Roman" w:eastAsia="Times New Roman" w:hAnsi="Times New Roman"/>
-          <w:b w:val="1"/>
-          <w:sz w:val="24"/>
-          <w:szCs w:val="24"/>
-          <w:rtl w:val="0"/>
-        </w:rPr>
-        <w:t xml:space="preserve">Herramientas:</w:t>
-      </w:r>
-    </w:p>
-    <w:p>
-      <w:pPr>
-        <w:spacing w:line="360" w:lineRule="auto"/>
-        <w:ind w:left="2160" w:firstLine="0"/>
-        <w:rPr>
-          <w:rFonts w:ascii="Times New Roman" w:cs="Times New Roman" w:eastAsia="Times New Roman" w:hAnsi="Times New Roman"/>
-          <w:sz w:val="24"/>
-          <w:szCs w:val="24"/>
-        </w:rPr>
-      </w:pPr>
-      <w:r>
-        <w:rPr>
-          <w:rFonts w:ascii="Times New Roman" w:cs="Times New Roman" w:eastAsia="Times New Roman" w:hAnsi="Times New Roman"/>
-          <w:sz w:val="24"/>
-          <w:szCs w:val="24"/>
-          <w:rtl w:val="0"/>
-        </w:rPr>
-        <w:t xml:space="preserve">Representa la sección de herramientas manuales y eléctricas. Se utiliza en secciones que hablan sobre herramientas y otros productos relacionados.</w:t>
-      </w:r>
-    </w:p>
-    <w:p>
-      <w:pPr>
-        <w:spacing w:line="360" w:lineRule="auto"/>
-        <w:ind w:left="2160" w:firstLine="0"/>
-        <w:jc w:val="center"/>
-        <w:rPr>
-          <w:rFonts w:ascii="Times New Roman" w:cs="Times New Roman" w:eastAsia="Times New Roman" w:hAnsi="Times New Roman"/>
-          <w:sz w:val="24"/>
-          <w:szCs w:val="24"/>
-        </w:rPr>
-      </w:pPr>
-      <w:r>
-        <w:rPr>
-          <w:rFonts w:ascii="Times New Roman" w:cs="Times New Roman" w:eastAsia="Times New Roman" w:hAnsi="Times New Roman"/>
-          <w:sz w:val="24"/>
-          <w:szCs w:val="24"/>
-        </w:rPr>
-        <w:drawing>
-          <wp:inline distB="114300" distT="114300" distL="114300" distR="114300">
-            <wp:extent cx="1215862" cy="1111047"/>
-            <wp:effectExtent b="0" l="0" r="0" t="0"/>
-            <wp:docPr id="8" name="image4.png"/>
-            <a:graphic>
-              <a:graphicData uri="http://schemas.openxmlformats.org/drawingml/2006/picture">
-                <pic:pic>
-                  <pic:nvPicPr>
-                    <pic:cNvPr id="0" name="image4.png"/>
-                    <pic:cNvPicPr preferRelativeResize="0"/>
-                  </pic:nvPicPr>
-                  <pic:blipFill>
-                    <a:blip r:embed="rId17"/>
-                    <a:srcRect b="0" l="0" r="0" t="0"/>
-                    <a:stretch>
-                      <a:fillRect/>
-                    </a:stretch>
-                  </pic:blipFill>
-                  <pic:spPr>
-                    <a:xfrm>
-                      <a:off x="0" y="0"/>
-                      <a:ext cx="1215862" cy="1111047"/>
-                    </a:xfrm>
-                    <a:prstGeom prst="rect"/>
-                    <a:ln/>
-                  </pic:spPr>
-                </pic:pic>
-              </a:graphicData>
-            </a:graphic>
-          </wp:inline>
-        </w:drawing>
-      </w:r>
-      <w:r>
-        <w:rPr>
-          <w:rtl w:val="0"/>
-        </w:rPr>
-      </w:r>
-    </w:p>
-    <w:p>
-      <w:pPr>
-        <w:spacing w:line="360" w:lineRule="auto"/>
-        <w:ind w:left="1440" w:firstLine="0"/>
-        <w:rPr>
-          <w:rFonts w:ascii="Times New Roman" w:cs="Times New Roman" w:eastAsia="Times New Roman" w:hAnsi="Times New Roman"/>
-          <w:sz w:val="24"/>
-          <w:szCs w:val="24"/>
-        </w:rPr>
-      </w:pPr>
-      <w:r>
-        <w:rPr>
-          <w:rFonts w:ascii="Times New Roman" w:cs="Times New Roman" w:eastAsia="Times New Roman" w:hAnsi="Times New Roman"/>
-          <w:sz w:val="24"/>
-          <w:szCs w:val="24"/>
-          <w:rtl w:val="0"/>
-        </w:rPr>
-        <w:t xml:space="preserve">Para garantizar el correcto uso de la iconografía, se recomienda seguir las siguientes directrices:</w:t>
-      </w:r>
-    </w:p>
-    <w:p>
-      <w:pPr>
-        <w:numPr>
-          <w:ilvl w:val="0"/>
-          <w:numId w:val="3"/>
-        </w:numPr>
-        <w:spacing w:line="360" w:lineRule="auto"/>
-        <w:ind w:left="2160" w:hanging="360"/>
-        <w:rPr>
-          <w:rFonts w:ascii="Times New Roman" w:cs="Times New Roman" w:eastAsia="Times New Roman" w:hAnsi="Times New Roman"/>
-          <w:sz w:val="24"/>
-          <w:szCs w:val="24"/>
-          <w:u w:val="none"/>
-        </w:rPr>
-      </w:pPr>
-      <w:r>
-        <w:rPr>
-          <w:rFonts w:ascii="Times New Roman" w:cs="Times New Roman" w:eastAsia="Times New Roman" w:hAnsi="Times New Roman"/>
-          <w:sz w:val="24"/>
-          <w:szCs w:val="24"/>
-          <w:rtl w:val="0"/>
-        </w:rPr>
-        <w:t xml:space="preserve">Utilizar los iconos de GoShop de manera consistente en la página web, los documentos, las presentaciones y las publicaciones en redes sociales.</w:t>
-      </w:r>
-    </w:p>
-    <w:p>
-      <w:pPr>
-        <w:numPr>
-          <w:ilvl w:val="0"/>
-          <w:numId w:val="3"/>
-        </w:numPr>
-        <w:spacing w:line="360" w:lineRule="auto"/>
-        <w:ind w:left="2160" w:hanging="360"/>
-        <w:rPr>
-          <w:rFonts w:ascii="Times New Roman" w:cs="Times New Roman" w:eastAsia="Times New Roman" w:hAnsi="Times New Roman"/>
-          <w:sz w:val="24"/>
-          <w:szCs w:val="24"/>
-          <w:u w:val="none"/>
-        </w:rPr>
-      </w:pPr>
-      <w:r>
-        <w:rPr>
-          <w:rFonts w:ascii="Times New Roman" w:cs="Times New Roman" w:eastAsia="Times New Roman" w:hAnsi="Times New Roman"/>
-          <w:sz w:val="24"/>
-          <w:szCs w:val="24"/>
-          <w:rtl w:val="0"/>
-        </w:rPr>
-        <w:t xml:space="preserve">Utilizar los iconos en su tamaño original, o en una variación proporcionalmente adecuada para asegurar su legibilidad.</w:t>
-      </w:r>
-    </w:p>
-    <w:p>
-      <w:pPr>
-        <w:numPr>
-          <w:ilvl w:val="0"/>
-          <w:numId w:val="3"/>
-        </w:numPr>
-        <w:spacing w:line="360" w:lineRule="auto"/>
-        <w:ind w:left="2160" w:hanging="360"/>
-        <w:rPr>
-          <w:rFonts w:ascii="Times New Roman" w:cs="Times New Roman" w:eastAsia="Times New Roman" w:hAnsi="Times New Roman"/>
-          <w:sz w:val="24"/>
-          <w:szCs w:val="24"/>
-          <w:u w:val="none"/>
-        </w:rPr>
-      </w:pPr>
-      <w:r>
-        <w:rPr>
-          <w:rFonts w:ascii="Times New Roman" w:cs="Times New Roman" w:eastAsia="Times New Roman" w:hAnsi="Times New Roman"/>
-          <w:sz w:val="24"/>
-          <w:szCs w:val="24"/>
-          <w:rtl w:val="0"/>
-        </w:rPr>
-        <w:t xml:space="preserve">No utilizar otros iconos que no sean los de  GoShop, a menos que se haya autorizado previamente por </w:t>
-      </w:r>
-      <w:r>
-        <w:rPr>
-          <w:rFonts w:ascii="Times New Roman" w:cs="Times New Roman" w:eastAsia="Times New Roman" w:hAnsi="Times New Roman"/>
-          <w:sz w:val="24"/>
-          <w:szCs w:val="24"/>
-          <w:rtl w:val="0"/>
-        </w:rPr>
-        <w:t xml:space="preserve">HomeSkill</w:t>
-      </w:r>
-      <w:r>
-        <w:rPr>
-          <w:rFonts w:ascii="Times New Roman" w:cs="Times New Roman" w:eastAsia="Times New Roman" w:hAnsi="Times New Roman"/>
-          <w:sz w:val="24"/>
-          <w:szCs w:val="24"/>
-          <w:rtl w:val="0"/>
-        </w:rPr>
-        <w:t xml:space="preserve"> S.A.C.</w:t>
-      </w:r>
-    </w:p>
-    <w:p>
-      <w:pPr>
-        <w:numPr>
-          <w:ilvl w:val="0"/>
-          <w:numId w:val="3"/>
-        </w:numPr>
-        <w:spacing w:line="360" w:lineRule="auto"/>
-        <w:ind w:left="2160" w:hanging="360"/>
-        <w:rPr>
-          <w:rFonts w:ascii="Times New Roman" w:cs="Times New Roman" w:eastAsia="Times New Roman" w:hAnsi="Times New Roman"/>
-          <w:sz w:val="24"/>
-          <w:szCs w:val="24"/>
-          <w:u w:val="none"/>
-        </w:rPr>
-      </w:pPr>
-      <w:r>
-        <w:rPr>
-          <w:rFonts w:ascii="Times New Roman" w:cs="Times New Roman" w:eastAsia="Times New Roman" w:hAnsi="Times New Roman"/>
-          <w:sz w:val="24"/>
-          <w:szCs w:val="24"/>
-          <w:rtl w:val="0"/>
-        </w:rPr>
-        <w:t xml:space="preserve">No alterar los iconos originales, ni utilizar efectos que distorsionen su apariencia original.</w:t>
-      </w:r>
-    </w:p>
-    <w:p>
-      <w:pPr>
-        <w:numPr>
-          <w:ilvl w:val="0"/>
-          <w:numId w:val="3"/>
-        </w:numPr>
-        <w:spacing w:line="360" w:lineRule="auto"/>
-        <w:ind w:left="2160" w:hanging="360"/>
-        <w:rPr>
-          <w:rFonts w:ascii="Times New Roman" w:cs="Times New Roman" w:eastAsia="Times New Roman" w:hAnsi="Times New Roman"/>
-          <w:sz w:val="24"/>
-          <w:szCs w:val="24"/>
-          <w:u w:val="none"/>
-        </w:rPr>
-      </w:pPr>
-      <w:r>
-        <w:rPr>
-          <w:rFonts w:ascii="Times New Roman" w:cs="Times New Roman" w:eastAsia="Times New Roman" w:hAnsi="Times New Roman"/>
-          <w:sz w:val="24"/>
-          <w:szCs w:val="24"/>
-          <w:rtl w:val="0"/>
-        </w:rPr>
-        <w:t xml:space="preserve">No utilizar los iconos de manera ofensiva, difamatoria o en contra de los intereses de </w:t>
-      </w:r>
-      <w:r>
-        <w:rPr>
-          <w:rFonts w:ascii="Times New Roman" w:cs="Times New Roman" w:eastAsia="Times New Roman" w:hAnsi="Times New Roman"/>
-          <w:sz w:val="24"/>
-          <w:szCs w:val="24"/>
-          <w:rtl w:val="0"/>
-        </w:rPr>
-        <w:t xml:space="preserve">HomeSkill</w:t>
-      </w:r>
-      <w:r>
-        <w:rPr>
-          <w:rFonts w:ascii="Times New Roman" w:cs="Times New Roman" w:eastAsia="Times New Roman" w:hAnsi="Times New Roman"/>
-          <w:sz w:val="24"/>
-          <w:szCs w:val="24"/>
-          <w:rtl w:val="0"/>
-        </w:rPr>
-        <w:t xml:space="preserve"> S.A.C.</w:t>
-      </w:r>
-    </w:p>
-    <w:p>
-      <w:pPr>
-        <w:spacing w:line="360" w:lineRule="auto"/>
-        <w:ind w:left="0" w:firstLine="0"/>
-        <w:rPr>
-          <w:rFonts w:ascii="Times New Roman" w:cs="Times New Roman" w:eastAsia="Times New Roman" w:hAnsi="Times New Roman"/>
-          <w:b w:val="1"/>
-          <w:sz w:val="24"/>
-          <w:szCs w:val="24"/>
-        </w:rPr>
-      </w:pPr>
-      <w:r>
-        <w:rPr>
-          <w:rtl w:val="0"/>
-        </w:rPr>
-      </w:r>
-    </w:p>
-    <w:p>
-      <w:pPr>
-        <w:spacing w:line="360" w:lineRule="auto"/>
-        <w:ind w:left="0" w:firstLine="0"/>
-        <w:rPr>
-          <w:rFonts w:ascii="Times New Roman" w:cs="Times New Roman" w:eastAsia="Times New Roman" w:hAnsi="Times New Roman"/>
-          <w:b w:val="1"/>
-          <w:sz w:val="24"/>
-          <w:szCs w:val="24"/>
-        </w:rPr>
-      </w:pPr>
-      <w:r>
-        <w:rPr>
-          <w:rFonts w:ascii="Times New Roman" w:cs="Times New Roman" w:eastAsia="Times New Roman" w:hAnsi="Times New Roman"/>
-          <w:b w:val="1"/>
-          <w:sz w:val="24"/>
-          <w:szCs w:val="24"/>
-          <w:rtl w:val="0"/>
-        </w:rPr>
-        <w:tab/>
-        <w:tab/>
-      </w:r>
-    </w:p>
-    <w:p>
-      <w:pPr>
-        <w:spacing w:line="360" w:lineRule="auto"/>
-        <w:ind w:left="0" w:firstLine="0"/>
-        <w:rPr>
-          <w:rFonts w:ascii="Times New Roman" w:cs="Times New Roman" w:eastAsia="Times New Roman" w:hAnsi="Times New Roman"/>
-          <w:b w:val="1"/>
-          <w:sz w:val="24"/>
-          <w:szCs w:val="24"/>
-        </w:rPr>
-      </w:pPr>
-      <w:r>
-        <w:rPr>
-          <w:rtl w:val="0"/>
-        </w:rPr>
-      </w:r>
-    </w:p>
-    <w:p>
-      <w:pPr>
-        <w:spacing w:line="360" w:lineRule="auto"/>
-        <w:ind w:left="1440" w:firstLine="0"/>
-        <w:rPr>
-          <w:rFonts w:ascii="Times New Roman" w:cs="Times New Roman" w:eastAsia="Times New Roman" w:hAnsi="Times New Roman"/>
-          <w:b w:val="1"/>
-          <w:sz w:val="24"/>
-          <w:szCs w:val="24"/>
-        </w:rPr>
-      </w:pPr>
-      <w:r>
-        <w:rPr>
-          <w:rtl w:val="0"/>
-        </w:rPr>
-      </w:r>
-    </w:p>
-    <w:p>
-      <w:pPr>
-        <w:pStyle w:val="Heading1"/>
-        <w:numPr>
-          <w:ilvl w:val="0"/>
-          <w:numId w:val="2"/>
-        </w:numPr>
-        <w:spacing w:after="0" w:afterAutospacing="0" w:line="360" w:lineRule="auto"/>
-        <w:ind w:left="720" w:hanging="360"/>
-        <w:rPr>
-          <w:rFonts w:ascii="Times New Roman" w:cs="Times New Roman" w:eastAsia="Times New Roman" w:hAnsi="Times New Roman"/>
-          <w:b w:val="1"/>
-          <w:sz w:val="24"/>
-          <w:szCs w:val="24"/>
-        </w:rPr>
-      </w:pPr>
-      <w:bookmarkStart w:colFirst="0" w:colLast="0" w:name="_hxu8cyzfsoj8" w:id="8"/>
-      <w:bookmarkEnd w:id="8"/>
-      <w:r>
-        <w:rPr>
-          <w:rFonts w:ascii="Times New Roman" w:cs="Times New Roman" w:eastAsia="Times New Roman" w:hAnsi="Times New Roman"/>
-          <w:b w:val="1"/>
-          <w:sz w:val="24"/>
-          <w:szCs w:val="24"/>
-          <w:rtl w:val="0"/>
-        </w:rPr>
-        <w:t xml:space="preserve">Estructura y diseño de la página</w:t>
-      </w:r>
-    </w:p>
-    <w:p>
-      <w:pPr>
         <w:pStyle w:val="Heading2"/>
         <w:numPr>
           <w:ilvl w:val="1"/>
           <w:numId w:val="2"/>
         </w:numPr>
-        <w:spacing w:before="0" w:beforeAutospacing="0" w:line="360" w:lineRule="auto"/>
+        <w:spacing w:line="360" w:lineRule="auto"/>
         <w:ind w:left="1440" w:hanging="360"/>
         <w:rPr>
           <w:rFonts w:ascii="Times New Roman" w:cs="Times New Roman" w:eastAsia="Times New Roman" w:hAnsi="Times New Roman"/>
@@ -3479,17 +4583,17 @@
           <w:szCs w:val="24"/>
         </w:rPr>
       </w:pPr>
-      <w:bookmarkStart w:colFirst="0" w:colLast="0" w:name="_xcgqca7r5bhm" w:id="9"/>
-      <w:bookmarkEnd w:id="9"/>
-      <w:r>
-        <w:rPr>
-          <w:rFonts w:ascii="Times New Roman" w:cs="Times New Roman" w:eastAsia="Times New Roman" w:hAnsi="Times New Roman"/>
-          <w:b w:val="1"/>
-          <w:sz w:val="24"/>
-          <w:szCs w:val="24"/>
-          <w:rtl w:val="0"/>
-        </w:rPr>
-        <w:t xml:space="preserve">Diseño general de una página</w:t>
+      <w:bookmarkStart w:colFirst="0" w:colLast="0" w:name="_e2qb92qh22le" w:id="11"/>
+      <w:bookmarkEnd w:id="11"/>
+      <w:r>
+        <w:rPr>
+          <w:rFonts w:ascii="Times New Roman" w:cs="Times New Roman" w:eastAsia="Times New Roman" w:hAnsi="Times New Roman"/>
+          <w:b w:val="1"/>
+          <w:sz w:val="24"/>
+          <w:szCs w:val="24"/>
+          <w:rtl w:val="0"/>
+        </w:rPr>
+        <w:t xml:space="preserve">Jerarquía visual</w:t>
       </w:r>
     </w:p>
     <w:p>
@@ -3498,165 +4602,200 @@
         <w:ind w:left="1440" w:firstLine="0"/>
         <w:rPr>
           <w:rFonts w:ascii="Times New Roman" w:cs="Times New Roman" w:eastAsia="Times New Roman" w:hAnsi="Times New Roman"/>
-          <w:b w:val="1"/>
-          <w:sz w:val="24"/>
-          <w:szCs w:val="24"/>
-        </w:rPr>
-      </w:pPr>
-      <w:r>
-        <w:rPr>
-          <w:rFonts w:ascii="Times New Roman" w:cs="Times New Roman" w:eastAsia="Times New Roman" w:hAnsi="Times New Roman"/>
-          <w:b w:val="1"/>
+          <w:sz w:val="24"/>
+          <w:szCs w:val="24"/>
+        </w:rPr>
+      </w:pPr>
+      <w:r>
+        <w:rPr>
+          <w:rFonts w:ascii="Times New Roman" w:cs="Times New Roman" w:eastAsia="Times New Roman" w:hAnsi="Times New Roman"/>
+          <w:sz w:val="24"/>
+          <w:szCs w:val="24"/>
+          <w:rtl w:val="0"/>
+        </w:rPr>
+        <w:t xml:space="preserve">La jerarquía visual es la forma en que se organizan los elementos en una página para guiar al usuario a través del contenido y destacar la información más importante. La jerarquía visual es fundamental para la legibilidad y la comprensión del contenido en la página web de GoShop.</w:t>
+      </w:r>
+    </w:p>
+    <w:p>
+      <w:pPr>
+        <w:spacing w:line="360" w:lineRule="auto"/>
+        <w:ind w:left="1440" w:firstLine="0"/>
+        <w:rPr>
+          <w:rFonts w:ascii="Times New Roman" w:cs="Times New Roman" w:eastAsia="Times New Roman" w:hAnsi="Times New Roman"/>
+          <w:sz w:val="24"/>
+          <w:szCs w:val="24"/>
+        </w:rPr>
+      </w:pPr>
+      <w:r>
+        <w:rPr>
+          <w:rFonts w:ascii="Times New Roman" w:cs="Times New Roman" w:eastAsia="Times New Roman" w:hAnsi="Times New Roman"/>
+          <w:sz w:val="24"/>
+          <w:szCs w:val="24"/>
+          <w:rtl w:val="0"/>
+        </w:rPr>
+        <w:t xml:space="preserve">A continuación, se detallan las directrices para establecer una jerarquía visual efectiva:</w:t>
+      </w:r>
+    </w:p>
+    <w:p>
+      <w:pPr>
+        <w:numPr>
+          <w:ilvl w:val="0"/>
+          <w:numId w:val="1"/>
+        </w:numPr>
+        <w:spacing w:line="360" w:lineRule="auto"/>
+        <w:ind w:left="2160" w:hanging="360"/>
+        <w:rPr>
+          <w:rFonts w:ascii="Times New Roman" w:cs="Times New Roman" w:eastAsia="Times New Roman" w:hAnsi="Times New Roman"/>
+          <w:sz w:val="24"/>
+          <w:szCs w:val="24"/>
+          <w:u w:val="none"/>
+        </w:rPr>
+      </w:pPr>
+      <w:r>
+        <w:rPr>
+          <w:rFonts w:ascii="Times New Roman" w:cs="Times New Roman" w:eastAsia="Times New Roman" w:hAnsi="Times New Roman"/>
+          <w:sz w:val="24"/>
+          <w:szCs w:val="24"/>
+          <w:rtl w:val="0"/>
+        </w:rPr>
+        <w:t xml:space="preserve">Titulares: Los titulares deben ser claros, concisos y destacar la información más importante de la página. Deben ser legibles y estar en un tamaño y estilo de fuente que los haga destacar.</w:t>
+      </w:r>
+    </w:p>
+    <w:p>
+      <w:pPr>
+        <w:spacing w:line="240" w:lineRule="auto"/>
+        <w:ind w:left="2160" w:firstLine="0"/>
+        <w:jc w:val="center"/>
+        <w:rPr>
+          <w:rFonts w:ascii="Open Sans Medium" w:cs="Open Sans Medium" w:eastAsia="Open Sans Medium" w:hAnsi="Open Sans Medium"/>
+          <w:color w:val="0000ff"/>
+          <w:sz w:val="60"/>
+          <w:szCs w:val="60"/>
+        </w:rPr>
+      </w:pPr>
+      <w:r>
+        <w:rPr>
+          <w:rFonts w:ascii="Open Sans Medium" w:cs="Open Sans Medium" w:eastAsia="Open Sans Medium" w:hAnsi="Open Sans Medium"/>
+          <w:color w:val="0000ff"/>
+          <w:sz w:val="60"/>
+          <w:szCs w:val="60"/>
+          <w:rtl w:val="0"/>
+        </w:rPr>
+        <w:t xml:space="preserve">“GoShop, Tu mejor tienda en línea”</w:t>
+      </w:r>
+    </w:p>
+    <w:p>
+      <w:pPr>
+        <w:spacing w:line="240" w:lineRule="auto"/>
+        <w:ind w:left="2160" w:firstLine="0"/>
+        <w:jc w:val="center"/>
+        <w:rPr>
+          <w:rFonts w:ascii="Times New Roman" w:cs="Times New Roman" w:eastAsia="Times New Roman" w:hAnsi="Times New Roman"/>
+          <w:sz w:val="24"/>
+          <w:szCs w:val="24"/>
+        </w:rPr>
+      </w:pPr>
+      <w:r>
+        <w:rPr>
+          <w:rtl w:val="0"/>
+        </w:rPr>
+      </w:r>
+    </w:p>
+    <w:p>
+      <w:pPr>
+        <w:numPr>
+          <w:ilvl w:val="0"/>
+          <w:numId w:val="1"/>
+        </w:numPr>
+        <w:spacing w:line="360" w:lineRule="auto"/>
+        <w:ind w:left="2160" w:hanging="360"/>
+        <w:rPr>
+          <w:rFonts w:ascii="Times New Roman" w:cs="Times New Roman" w:eastAsia="Times New Roman" w:hAnsi="Times New Roman"/>
+          <w:sz w:val="24"/>
+          <w:szCs w:val="24"/>
+          <w:u w:val="none"/>
+        </w:rPr>
+      </w:pPr>
+      <w:r>
+        <w:rPr>
+          <w:rFonts w:ascii="Times New Roman" w:cs="Times New Roman" w:eastAsia="Times New Roman" w:hAnsi="Times New Roman"/>
+          <w:sz w:val="24"/>
+          <w:szCs w:val="24"/>
+          <w:rtl w:val="0"/>
+        </w:rPr>
+        <w:t xml:space="preserve">Subtítulos: Los subtítulos se utilizan para agrupar la información y establecer una jerarquía secundaria en la página. Deben ser legibles y estar en un tamaño y estilo de fuente que los haga destacar de manera adecuada.</w:t>
+      </w:r>
+    </w:p>
+    <w:p>
+      <w:pPr>
+        <w:spacing w:line="360" w:lineRule="auto"/>
+        <w:ind w:left="2160" w:firstLine="0"/>
+        <w:jc w:val="center"/>
+        <w:rPr>
+          <w:rFonts w:ascii="Open Sans Medium" w:cs="Open Sans Medium" w:eastAsia="Open Sans Medium" w:hAnsi="Open Sans Medium"/>
+          <w:color w:val="0000ff"/>
+          <w:sz w:val="32"/>
+          <w:szCs w:val="32"/>
+        </w:rPr>
+      </w:pPr>
+      <w:r>
+        <w:rPr>
+          <w:rFonts w:ascii="Open Sans Medium" w:cs="Open Sans Medium" w:eastAsia="Open Sans Medium" w:hAnsi="Open Sans Medium"/>
+          <w:color w:val="0000ff"/>
+          <w:sz w:val="32"/>
+          <w:szCs w:val="32"/>
+          <w:rtl w:val="0"/>
+        </w:rPr>
+        <w:t xml:space="preserve">“Implementos para el hogar”</w:t>
+      </w:r>
+    </w:p>
+    <w:p>
+      <w:pPr>
+        <w:numPr>
+          <w:ilvl w:val="0"/>
+          <w:numId w:val="1"/>
+        </w:numPr>
+        <w:spacing w:line="360" w:lineRule="auto"/>
+        <w:ind w:left="2160" w:hanging="360"/>
+        <w:rPr>
+          <w:rFonts w:ascii="Times New Roman" w:cs="Times New Roman" w:eastAsia="Times New Roman" w:hAnsi="Times New Roman"/>
+          <w:sz w:val="24"/>
+          <w:szCs w:val="24"/>
+          <w:u w:val="none"/>
+        </w:rPr>
+      </w:pPr>
+      <w:r>
+        <w:rPr>
+          <w:rFonts w:ascii="Times New Roman" w:cs="Times New Roman" w:eastAsia="Times New Roman" w:hAnsi="Times New Roman"/>
+          <w:sz w:val="24"/>
+          <w:szCs w:val="24"/>
+          <w:rtl w:val="0"/>
+        </w:rPr>
+        <w:t xml:space="preserve">Texto principal: El texto principal de la página debe ser fácil de leer y estar organizado en secciones claramente identificadas. Los párrafos deben ser cortos y utilizarse listas con viñetas para hacer la lectura más clara y sencilla.</w:t>
+      </w:r>
+    </w:p>
+    <w:p>
+      <w:pPr>
+        <w:spacing w:line="360" w:lineRule="auto"/>
+        <w:ind w:left="2160" w:firstLine="0"/>
+        <w:jc w:val="center"/>
+        <w:rPr>
+          <w:rFonts w:ascii="Times New Roman" w:cs="Times New Roman" w:eastAsia="Times New Roman" w:hAnsi="Times New Roman"/>
+          <w:sz w:val="24"/>
+          <w:szCs w:val="24"/>
+        </w:rPr>
+      </w:pPr>
+      <w:r>
+        <w:rPr>
+          <w:rFonts w:ascii="Times New Roman" w:cs="Times New Roman" w:eastAsia="Times New Roman" w:hAnsi="Times New Roman"/>
           <w:sz w:val="24"/>
           <w:szCs w:val="24"/>
         </w:rPr>
         <w:drawing>
           <wp:inline distB="114300" distT="114300" distL="114300" distR="114300">
-            <wp:extent cx="4510088" cy="2097715"/>
+            <wp:extent cx="4159088" cy="1774964"/>
             <wp:effectExtent b="0" l="0" r="0" t="0"/>
-            <wp:docPr id="18" name="image15.png"/>
-            <a:graphic>
-              <a:graphicData uri="http://schemas.openxmlformats.org/drawingml/2006/picture">
-                <pic:pic>
-                  <pic:nvPicPr>
-                    <pic:cNvPr id="0" name="image15.png"/>
-                    <pic:cNvPicPr preferRelativeResize="0"/>
-                  </pic:nvPicPr>
-                  <pic:blipFill>
-                    <a:blip r:embed="rId18"/>
-                    <a:srcRect b="0" l="0" r="0" t="0"/>
-                    <a:stretch>
-                      <a:fillRect/>
-                    </a:stretch>
-                  </pic:blipFill>
-                  <pic:spPr>
-                    <a:xfrm>
-                      <a:off x="0" y="0"/>
-                      <a:ext cx="4510088" cy="2097715"/>
-                    </a:xfrm>
-                    <a:prstGeom prst="rect"/>
-                    <a:ln/>
-                  </pic:spPr>
-                </pic:pic>
-              </a:graphicData>
-            </a:graphic>
-          </wp:inline>
-        </w:drawing>
-      </w:r>
-      <w:r>
-        <w:rPr>
-          <w:rtl w:val="0"/>
-        </w:rPr>
-      </w:r>
-    </w:p>
-    <w:p>
-      <w:pPr>
-        <w:ind w:left="1440" w:firstLine="0"/>
-        <w:rPr>
-          <w:rFonts w:ascii="Times New Roman" w:cs="Times New Roman" w:eastAsia="Times New Roman" w:hAnsi="Times New Roman"/>
-          <w:b w:val="1"/>
-          <w:sz w:val="24"/>
-          <w:szCs w:val="24"/>
-        </w:rPr>
-      </w:pPr>
-      <w:r>
-        <w:rPr>
-          <w:rFonts w:ascii="Times New Roman" w:cs="Times New Roman" w:eastAsia="Times New Roman" w:hAnsi="Times New Roman"/>
-          <w:b w:val="1"/>
-          <w:sz w:val="24"/>
-          <w:szCs w:val="24"/>
-        </w:rPr>
-        <w:drawing>
-          <wp:inline distB="114300" distT="114300" distL="114300" distR="114300">
-            <wp:extent cx="4703121" cy="2645505"/>
-            <wp:effectExtent b="0" l="0" r="0" t="0"/>
-            <wp:docPr id="4" name="image17.png"/>
-            <a:graphic>
-              <a:graphicData uri="http://schemas.openxmlformats.org/drawingml/2006/picture">
-                <pic:pic>
-                  <pic:nvPicPr>
-                    <pic:cNvPr id="0" name="image17.png"/>
-                    <pic:cNvPicPr preferRelativeResize="0"/>
-                  </pic:nvPicPr>
-                  <pic:blipFill>
-                    <a:blip r:embed="rId19"/>
-                    <a:srcRect b="0" l="0" r="0" t="0"/>
-                    <a:stretch>
-                      <a:fillRect/>
-                    </a:stretch>
-                  </pic:blipFill>
-                  <pic:spPr>
-                    <a:xfrm>
-                      <a:off x="0" y="0"/>
-                      <a:ext cx="4703121" cy="2645505"/>
-                    </a:xfrm>
-                    <a:prstGeom prst="rect"/>
-                    <a:ln/>
-                  </pic:spPr>
-                </pic:pic>
-              </a:graphicData>
-            </a:graphic>
-          </wp:inline>
-        </w:drawing>
-      </w:r>
-      <w:r>
-        <w:rPr>
-          <w:rtl w:val="0"/>
-        </w:rPr>
-      </w:r>
-    </w:p>
-    <w:p>
-      <w:pPr>
-        <w:pStyle w:val="Heading2"/>
-        <w:numPr>
-          <w:ilvl w:val="1"/>
-          <w:numId w:val="2"/>
-        </w:numPr>
-        <w:spacing w:line="360" w:lineRule="auto"/>
-        <w:ind w:left="1440" w:hanging="360"/>
-        <w:rPr>
-          <w:rFonts w:ascii="Times New Roman" w:cs="Times New Roman" w:eastAsia="Times New Roman" w:hAnsi="Times New Roman"/>
-          <w:b w:val="1"/>
-          <w:sz w:val="24"/>
-          <w:szCs w:val="24"/>
-        </w:rPr>
-      </w:pPr>
-      <w:bookmarkStart w:colFirst="0" w:colLast="0" w:name="_qktkfh5ob49" w:id="10"/>
-      <w:bookmarkEnd w:id="10"/>
-      <w:r>
-        <w:rPr>
-          <w:rFonts w:ascii="Times New Roman" w:cs="Times New Roman" w:eastAsia="Times New Roman" w:hAnsi="Times New Roman"/>
-          <w:b w:val="1"/>
-          <w:sz w:val="24"/>
-          <w:szCs w:val="24"/>
-          <w:rtl w:val="0"/>
-        </w:rPr>
-        <w:t xml:space="preserve">Distribución de elementos</w:t>
-      </w:r>
-    </w:p>
-    <w:p>
-      <w:pPr>
-        <w:spacing w:line="360" w:lineRule="auto"/>
-        <w:ind w:left="1440" w:firstLine="0"/>
-        <w:rPr>
-          <w:rFonts w:ascii="Times New Roman" w:cs="Times New Roman" w:eastAsia="Times New Roman" w:hAnsi="Times New Roman"/>
-          <w:b w:val="1"/>
-          <w:sz w:val="24"/>
-          <w:szCs w:val="24"/>
-        </w:rPr>
-      </w:pPr>
-      <w:r>
-        <w:rPr>
-          <w:rFonts w:ascii="Times New Roman" w:cs="Times New Roman" w:eastAsia="Times New Roman" w:hAnsi="Times New Roman"/>
-          <w:b w:val="1"/>
-          <w:sz w:val="24"/>
-          <w:szCs w:val="24"/>
-        </w:rPr>
-        <w:drawing>
-          <wp:inline distB="114300" distT="114300" distL="114300" distR="114300">
-            <wp:extent cx="5108715" cy="2808945"/>
-            <wp:effectExtent b="0" l="0" r="0" t="0"/>
-            <wp:docPr id="7" name="image12.png"/>
+            <wp:docPr id="13" name="image12.png"/>
             <a:graphic>
               <a:graphicData uri="http://schemas.openxmlformats.org/drawingml/2006/picture">
                 <pic:pic>
@@ -3665,270 +4804,7 @@
                     <pic:cNvPicPr preferRelativeResize="0"/>
                   </pic:nvPicPr>
                   <pic:blipFill>
-                    <a:blip r:embed="rId20"/>
-                    <a:srcRect b="0" l="0" r="0" t="0"/>
-                    <a:stretch>
-                      <a:fillRect/>
-                    </a:stretch>
-                  </pic:blipFill>
-                  <pic:spPr>
-                    <a:xfrm>
-                      <a:off x="0" y="0"/>
-                      <a:ext cx="5108715" cy="2808945"/>
-                    </a:xfrm>
-                    <a:prstGeom prst="rect"/>
-                    <a:ln/>
-                  </pic:spPr>
-                </pic:pic>
-              </a:graphicData>
-            </a:graphic>
-          </wp:inline>
-        </w:drawing>
-      </w:r>
-      <w:r>
-        <w:rPr>
-          <w:rtl w:val="0"/>
-        </w:rPr>
-      </w:r>
-    </w:p>
-    <w:p>
-      <w:pPr>
-        <w:pStyle w:val="Heading2"/>
-        <w:numPr>
-          <w:ilvl w:val="1"/>
-          <w:numId w:val="2"/>
-        </w:numPr>
-        <w:spacing w:line="360" w:lineRule="auto"/>
-        <w:ind w:left="1440" w:hanging="360"/>
-        <w:rPr>
-          <w:rFonts w:ascii="Times New Roman" w:cs="Times New Roman" w:eastAsia="Times New Roman" w:hAnsi="Times New Roman"/>
-          <w:b w:val="1"/>
-          <w:sz w:val="24"/>
-          <w:szCs w:val="24"/>
-        </w:rPr>
-      </w:pPr>
-      <w:bookmarkStart w:colFirst="0" w:colLast="0" w:name="_e2qb92qh22le" w:id="11"/>
-      <w:bookmarkEnd w:id="11"/>
-      <w:r>
-        <w:rPr>
-          <w:rFonts w:ascii="Times New Roman" w:cs="Times New Roman" w:eastAsia="Times New Roman" w:hAnsi="Times New Roman"/>
-          <w:b w:val="1"/>
-          <w:sz w:val="24"/>
-          <w:szCs w:val="24"/>
-          <w:rtl w:val="0"/>
-        </w:rPr>
-        <w:t xml:space="preserve">Jerarquía visual</w:t>
-      </w:r>
-    </w:p>
-    <w:p>
-      <w:pPr>
-        <w:spacing w:line="360" w:lineRule="auto"/>
-        <w:ind w:left="1440" w:firstLine="0"/>
-        <w:rPr>
-          <w:rFonts w:ascii="Times New Roman" w:cs="Times New Roman" w:eastAsia="Times New Roman" w:hAnsi="Times New Roman"/>
-          <w:sz w:val="24"/>
-          <w:szCs w:val="24"/>
-        </w:rPr>
-      </w:pPr>
-      <w:r>
-        <w:rPr>
-          <w:rFonts w:ascii="Times New Roman" w:cs="Times New Roman" w:eastAsia="Times New Roman" w:hAnsi="Times New Roman"/>
-          <w:sz w:val="24"/>
-          <w:szCs w:val="24"/>
-          <w:rtl w:val="0"/>
-        </w:rPr>
-        <w:t xml:space="preserve">La jerarquía visual es la forma en que se organizan los elementos en una página para guiar al usuario a través del contenido y destacar la información más importante. La jerarquía visual es fundamental para la legibilidad y la comprensión del contenido en la página web de GoShop.</w:t>
-      </w:r>
-    </w:p>
-    <w:p>
-      <w:pPr>
-        <w:spacing w:line="360" w:lineRule="auto"/>
-        <w:ind w:left="1440" w:firstLine="0"/>
-        <w:rPr>
-          <w:rFonts w:ascii="Times New Roman" w:cs="Times New Roman" w:eastAsia="Times New Roman" w:hAnsi="Times New Roman"/>
-          <w:sz w:val="24"/>
-          <w:szCs w:val="24"/>
-        </w:rPr>
-      </w:pPr>
-      <w:r>
-        <w:rPr>
-          <w:rFonts w:ascii="Times New Roman" w:cs="Times New Roman" w:eastAsia="Times New Roman" w:hAnsi="Times New Roman"/>
-          <w:sz w:val="24"/>
-          <w:szCs w:val="24"/>
-          <w:rtl w:val="0"/>
-        </w:rPr>
-        <w:t xml:space="preserve">A continuación, se detallan las directrices para establecer una jerarquía visual efectiva:</w:t>
-      </w:r>
-    </w:p>
-    <w:p>
-      <w:pPr>
-        <w:numPr>
-          <w:ilvl w:val="0"/>
-          <w:numId w:val="1"/>
-        </w:numPr>
-        <w:spacing w:line="360" w:lineRule="auto"/>
-        <w:ind w:left="2160" w:hanging="360"/>
-        <w:rPr>
-          <w:rFonts w:ascii="Times New Roman" w:cs="Times New Roman" w:eastAsia="Times New Roman" w:hAnsi="Times New Roman"/>
-          <w:sz w:val="24"/>
-          <w:szCs w:val="24"/>
-          <w:u w:val="none"/>
-        </w:rPr>
-      </w:pPr>
-      <w:r>
-        <w:rPr>
-          <w:rFonts w:ascii="Times New Roman" w:cs="Times New Roman" w:eastAsia="Times New Roman" w:hAnsi="Times New Roman"/>
-          <w:sz w:val="24"/>
-          <w:szCs w:val="24"/>
-          <w:rtl w:val="0"/>
-        </w:rPr>
-        <w:t xml:space="preserve">Titulares: Los titulares deben ser claros, concisos y destacar la información más importante de la página. Deben ser legibles y estar en un tamaño y estilo de fuente que los haga destacar.</w:t>
-      </w:r>
-    </w:p>
-    <w:p>
-      <w:pPr>
-        <w:spacing w:line="240" w:lineRule="auto"/>
-        <w:ind w:left="2160" w:firstLine="0"/>
-        <w:jc w:val="center"/>
-        <w:rPr>
-          <w:rFonts w:ascii="Open Sans Medium" w:cs="Open Sans Medium" w:eastAsia="Open Sans Medium" w:hAnsi="Open Sans Medium"/>
-          <w:color w:val="0000ff"/>
-          <w:sz w:val="60"/>
-          <w:szCs w:val="60"/>
-        </w:rPr>
-      </w:pPr>
-      <w:r>
-        <w:rPr>
-          <w:rFonts w:ascii="Open Sans Medium" w:cs="Open Sans Medium" w:eastAsia="Open Sans Medium" w:hAnsi="Open Sans Medium"/>
-          <w:color w:val="0000ff"/>
-          <w:sz w:val="60"/>
-          <w:szCs w:val="60"/>
-          <w:rtl w:val="0"/>
-        </w:rPr>
-        <w:t xml:space="preserve">“GoShop, Tu mejor tienda en línea”</w:t>
-      </w:r>
-    </w:p>
-    <w:p>
-      <w:pPr>
-        <w:spacing w:line="240" w:lineRule="auto"/>
-        <w:ind w:left="2160" w:firstLine="0"/>
-        <w:jc w:val="center"/>
-        <w:rPr>
-          <w:rFonts w:ascii="Times New Roman" w:cs="Times New Roman" w:eastAsia="Times New Roman" w:hAnsi="Times New Roman"/>
-          <w:sz w:val="24"/>
-          <w:szCs w:val="24"/>
-        </w:rPr>
-      </w:pPr>
-      <w:r>
-        <w:rPr>
-          <w:rtl w:val="0"/>
-        </w:rPr>
-      </w:r>
-    </w:p>
-    <w:p>
-      <w:pPr>
-        <w:numPr>
-          <w:ilvl w:val="0"/>
-          <w:numId w:val="1"/>
-        </w:numPr>
-        <w:spacing w:line="360" w:lineRule="auto"/>
-        <w:ind w:left="2160" w:hanging="360"/>
-        <w:rPr>
-          <w:rFonts w:ascii="Times New Roman" w:cs="Times New Roman" w:eastAsia="Times New Roman" w:hAnsi="Times New Roman"/>
-          <w:sz w:val="24"/>
-          <w:szCs w:val="24"/>
-          <w:u w:val="none"/>
-        </w:rPr>
-      </w:pPr>
-      <w:r>
-        <w:rPr>
-          <w:rFonts w:ascii="Times New Roman" w:cs="Times New Roman" w:eastAsia="Times New Roman" w:hAnsi="Times New Roman"/>
-          <w:sz w:val="24"/>
-          <w:szCs w:val="24"/>
-          <w:rtl w:val="0"/>
-        </w:rPr>
-        <w:t xml:space="preserve">Subtítulos: Los subtítulos se utilizan para agrupar la información y establecer una jerarquía secundaria en la página. Deben ser legibles y estar en un tamaño y estilo de fuente que los haga destacar de manera adecuada.</w:t>
-      </w:r>
-    </w:p>
-    <w:p>
-      <w:pPr>
-        <w:spacing w:line="360" w:lineRule="auto"/>
-        <w:ind w:left="2160" w:firstLine="0"/>
-        <w:jc w:val="center"/>
-        <w:rPr>
-          <w:rFonts w:ascii="Open Sans Medium" w:cs="Open Sans Medium" w:eastAsia="Open Sans Medium" w:hAnsi="Open Sans Medium"/>
-          <w:color w:val="0000ff"/>
-          <w:sz w:val="32"/>
-          <w:szCs w:val="32"/>
-        </w:rPr>
-      </w:pPr>
-      <w:r>
-        <w:rPr>
-          <w:rFonts w:ascii="Open Sans Medium" w:cs="Open Sans Medium" w:eastAsia="Open Sans Medium" w:hAnsi="Open Sans Medium"/>
-          <w:color w:val="0000ff"/>
-          <w:sz w:val="32"/>
-          <w:szCs w:val="32"/>
-          <w:rtl w:val="0"/>
-        </w:rPr>
-        <w:t xml:space="preserve">“Implementos para el hogar”</w:t>
-      </w:r>
-    </w:p>
-    <w:p>
-      <w:pPr>
-        <w:numPr>
-          <w:ilvl w:val="0"/>
-          <w:numId w:val="1"/>
-        </w:numPr>
-        <w:spacing w:line="360" w:lineRule="auto"/>
-        <w:ind w:left="2160" w:hanging="360"/>
-        <w:rPr>
-          <w:rFonts w:ascii="Times New Roman" w:cs="Times New Roman" w:eastAsia="Times New Roman" w:hAnsi="Times New Roman"/>
-          <w:sz w:val="24"/>
-          <w:szCs w:val="24"/>
-          <w:u w:val="none"/>
-        </w:rPr>
-      </w:pPr>
-      <w:r>
-        <w:rPr>
-          <w:rFonts w:ascii="Times New Roman" w:cs="Times New Roman" w:eastAsia="Times New Roman" w:hAnsi="Times New Roman"/>
-          <w:sz w:val="24"/>
-          <w:szCs w:val="24"/>
-          <w:rtl w:val="0"/>
-        </w:rPr>
-        <w:t xml:space="preserve">Texto principal: El texto principal de la página debe ser fácil de leer y estar organizado en secciones claramente identificadas. Los párrafos deben ser cortos y utilizarse listas con viñetas para hacer la lectura más clara y sencilla.</w:t>
-      </w:r>
-    </w:p>
-    <w:p>
-      <w:pPr>
-        <w:spacing w:line="360" w:lineRule="auto"/>
-        <w:ind w:left="2160" w:firstLine="0"/>
-        <w:jc w:val="center"/>
-        <w:rPr>
-          <w:rFonts w:ascii="Times New Roman" w:cs="Times New Roman" w:eastAsia="Times New Roman" w:hAnsi="Times New Roman"/>
-          <w:sz w:val="24"/>
-          <w:szCs w:val="24"/>
-        </w:rPr>
-      </w:pPr>
-      <w:r>
-        <w:rPr>
-          <w:rFonts w:ascii="Times New Roman" w:cs="Times New Roman" w:eastAsia="Times New Roman" w:hAnsi="Times New Roman"/>
-          <w:sz w:val="24"/>
-          <w:szCs w:val="24"/>
-        </w:rPr>
-        <w:drawing>
-          <wp:inline distB="114300" distT="114300" distL="114300" distR="114300">
-            <wp:extent cx="4159088" cy="1774964"/>
-            <wp:effectExtent b="0" l="0" r="0" t="0"/>
-            <wp:docPr id="10" name="image6.png"/>
-            <a:graphic>
-              <a:graphicData uri="http://schemas.openxmlformats.org/drawingml/2006/picture">
-                <pic:pic>
-                  <pic:nvPicPr>
-                    <pic:cNvPr id="0" name="image6.png"/>
-                    <pic:cNvPicPr preferRelativeResize="0"/>
-                  </pic:nvPicPr>
-                  <pic:blipFill>
-                    <a:blip r:embed="rId21"/>
+                    <a:blip r:embed="rId15"/>
                     <a:srcRect b="0" l="0" r="0" t="0"/>
                     <a:stretch>
                       <a:fillRect/>
@@ -4003,16 +4879,16 @@
           <wp:inline distB="114300" distT="114300" distL="114300" distR="114300">
             <wp:extent cx="4129088" cy="2229159"/>
             <wp:effectExtent b="0" l="0" r="0" t="0"/>
-            <wp:docPr id="9" name="image13.png"/>
+            <wp:docPr id="9" name="image1.png"/>
             <a:graphic>
               <a:graphicData uri="http://schemas.openxmlformats.org/drawingml/2006/picture">
                 <pic:pic>
                   <pic:nvPicPr>
-                    <pic:cNvPr id="0" name="image13.png"/>
+                    <pic:cNvPr id="0" name="image1.png"/>
                     <pic:cNvPicPr preferRelativeResize="0"/>
                   </pic:nvPicPr>
                   <pic:blipFill>
-                    <a:blip r:embed="rId22"/>
+                    <a:blip r:embed="rId16"/>
                     <a:srcRect b="0" l="0" r="0" t="0"/>
                     <a:stretch>
                       <a:fillRect/>
@@ -4083,16 +4959,16 @@
           <wp:inline distB="114300" distT="114300" distL="114300" distR="114300">
             <wp:extent cx="4432294" cy="2002631"/>
             <wp:effectExtent b="0" l="0" r="0" t="0"/>
-            <wp:docPr id="13" name="image10.png"/>
+            <wp:docPr id="3" name="image3.png"/>
             <a:graphic>
               <a:graphicData uri="http://schemas.openxmlformats.org/drawingml/2006/picture">
                 <pic:pic>
                   <pic:nvPicPr>
-                    <pic:cNvPr id="0" name="image10.png"/>
+                    <pic:cNvPr id="0" name="image3.png"/>
                     <pic:cNvPicPr preferRelativeResize="0"/>
                   </pic:nvPicPr>
                   <pic:blipFill>
-                    <a:blip r:embed="rId23"/>
+                    <a:blip r:embed="rId17"/>
                     <a:srcRect b="0" l="0" r="0" t="0"/>
                     <a:stretch>
                       <a:fillRect/>
@@ -5213,6 +6089,19 @@
       <w:sz w:val="30"/>
       <w:szCs w:val="30"/>
     </w:rPr>
+  </w:style>
+  <w:style w:type="table" w:styleId="Table1">
+    <w:basedOn w:val="TableNormal"/>
+    <w:tblPr>
+      <w:tblStyleRowBandSize w:val="1"/>
+      <w:tblStyleColBandSize w:val="1"/>
+      <w:tblCellMar>
+        <w:top w:w="100.0" w:type="dxa"/>
+        <w:left w:w="100.0" w:type="dxa"/>
+        <w:bottom w:w="100.0" w:type="dxa"/>
+        <w:right w:w="100.0" w:type="dxa"/>
+      </w:tblCellMar>
+    </w:tblPr>
   </w:style>
 </w:styles>
 </file>

</xml_diff>